<commit_message>
creation de l'ecran de bienvenue
</commit_message>
<xml_diff>
--- a/P22T_Projet_FAVAREL_PUTZ_BOISSIE.docx
+++ b/P22T_Projet_FAVAREL_PUTZ_BOISSIE.docx
@@ -9,75 +9,161 @@
         <w:jc w:val="center"/>
         <w:rPr>
           <w:rFonts w:ascii="Cantarell" w:hAnsi="Cantarell"/>
+        </w:rPr>
+      </w:pPr>
+      <w:r>
+        <w:rPr>
+          <w:rFonts w:ascii="Cantarell" w:hAnsi="Cantarell"/>
           <w:b/>
           <w:bCs/>
           <w:sz w:val="28"/>
           <w:szCs w:val="28"/>
         </w:rPr>
+        <w:t>Projet Algo C – DEWAREZ</w:t>
+      </w:r>
+    </w:p>
+    <w:p>
+      <w:pPr>
+        <w:pStyle w:val="Normal"/>
+        <w:bidi w:val="0"/>
+        <w:jc w:val="center"/>
+        <w:rPr>
+          <w:rFonts w:ascii="Cantarell" w:hAnsi="Cantarell"/>
+        </w:rPr>
+      </w:pPr>
+      <w:r>
+        <w:rPr>
+          <w:rFonts w:ascii="Cantarell" w:hAnsi="Cantarell"/>
+          <w:b w:val="false"/>
+          <w:bCs w:val="false"/>
+          <w:sz w:val="28"/>
+          <w:szCs w:val="28"/>
+        </w:rPr>
+        <w:t>FAVAREL – PUTZ – BOISSIE</w:t>
+      </w:r>
+    </w:p>
+    <w:p>
+      <w:pPr>
+        <w:pStyle w:val="Normal"/>
+        <w:bidi w:val="0"/>
+        <w:jc w:val="center"/>
+        <w:rPr>
+          <w:rFonts w:ascii="Cantarell" w:hAnsi="Cantarell"/>
+          <w:b w:val="false"/>
+          <w:bCs w:val="false"/>
+          <w:sz w:val="22"/>
+          <w:szCs w:val="22"/>
+        </w:rPr>
+      </w:pPr>
+      <w:r>
+        <w:rPr>
+          <w:rFonts w:ascii="Cantarell" w:hAnsi="Cantarell"/>
+          <w:b w:val="false"/>
+          <w:bCs w:val="false"/>
+          <w:sz w:val="22"/>
+          <w:szCs w:val="22"/>
+        </w:rPr>
+      </w:r>
+    </w:p>
+    <w:p>
+      <w:pPr>
+        <w:pStyle w:val="Normal"/>
+        <w:bidi w:val="0"/>
+        <w:jc w:val="start"/>
+        <w:rPr>
+          <w:rFonts w:ascii="Cantarell" w:hAnsi="Cantarell"/>
+        </w:rPr>
       </w:pPr>
       <w:r>
         <w:rPr>
           <w:rFonts w:ascii="Cantarell" w:hAnsi="Cantarell"/>
           <w:b/>
           <w:bCs/>
-          <w:sz w:val="28"/>
-          <w:szCs w:val="28"/>
-        </w:rPr>
-        <w:t>Projet Algo C – DEWAREZ</w:t>
-      </w:r>
-    </w:p>
-    <w:p>
-      <w:pPr>
-        <w:pStyle w:val="Normal"/>
-        <w:bidi w:val="0"/>
-        <w:jc w:val="center"/>
-        <w:rPr>
-          <w:rFonts w:ascii="Cantarell" w:hAnsi="Cantarell"/>
-          <w:b w:val="false"/>
-          <w:bCs w:val="false"/>
-          <w:sz w:val="28"/>
-          <w:szCs w:val="28"/>
-        </w:rPr>
-      </w:pPr>
-      <w:r>
-        <w:rPr>
-          <w:rFonts w:ascii="Cantarell" w:hAnsi="Cantarell"/>
-          <w:b w:val="false"/>
-          <w:bCs w:val="false"/>
-          <w:sz w:val="28"/>
-          <w:szCs w:val="28"/>
-        </w:rPr>
-        <w:t>FAVAREL – PUTZ – BOISSIE</w:t>
-      </w:r>
-    </w:p>
-    <w:p>
-      <w:pPr>
-        <w:pStyle w:val="Normal"/>
-        <w:bidi w:val="0"/>
-        <w:jc w:val="center"/>
-        <w:rPr>
-          <w:rFonts w:ascii="Cantarell" w:hAnsi="Cantarell"/>
-          <w:b w:val="false"/>
-          <w:bCs w:val="false"/>
-          <w:sz w:val="22"/>
-          <w:szCs w:val="22"/>
-        </w:rPr>
-      </w:pPr>
-      <w:r>
-        <w:rPr>
-          <w:rFonts w:ascii="Cantarell" w:hAnsi="Cantarell"/>
-          <w:b w:val="false"/>
-          <w:bCs w:val="false"/>
-          <w:sz w:val="22"/>
-          <w:szCs w:val="22"/>
-        </w:rPr>
-      </w:r>
-    </w:p>
-    <w:p>
-      <w:pPr>
-        <w:pStyle w:val="Normal"/>
-        <w:bidi w:val="0"/>
-        <w:jc w:val="start"/>
+          <w:sz w:val="22"/>
+          <w:szCs w:val="22"/>
+          <w:u w:val="single"/>
+        </w:rPr>
+        <w:t>Consignes : Développement d'un Chat-bot de Base en Langage C</w:t>
+      </w:r>
+    </w:p>
+    <w:p>
+      <w:pPr>
+        <w:pStyle w:val="Normal"/>
+        <w:bidi w:val="0"/>
+        <w:jc w:val="start"/>
+        <w:rPr>
+          <w:rFonts w:ascii="Cantarell" w:hAnsi="Cantarell"/>
+          <w:b w:val="false"/>
+          <w:bCs w:val="false"/>
+          <w:sz w:val="22"/>
+          <w:szCs w:val="22"/>
+          <w:u w:val="none"/>
+        </w:rPr>
+      </w:pPr>
+      <w:r>
+        <w:rPr>
+          <w:rFonts w:ascii="Cantarell" w:hAnsi="Cantarell"/>
+          <w:b w:val="false"/>
+          <w:bCs w:val="false"/>
+          <w:sz w:val="22"/>
+          <w:szCs w:val="22"/>
+          <w:u w:val="none"/>
+        </w:rPr>
+      </w:r>
+    </w:p>
+    <w:p>
+      <w:pPr>
+        <w:pStyle w:val="Normal"/>
+        <w:bidi w:val="0"/>
+        <w:jc w:val="start"/>
+        <w:rPr>
+          <w:rFonts w:ascii="Cantarell" w:hAnsi="Cantarell"/>
+        </w:rPr>
+      </w:pPr>
+      <w:r>
+        <w:rPr>
+          <w:rFonts w:ascii="Cantarell" w:hAnsi="Cantarell"/>
+          <w:b w:val="false"/>
+          <w:bCs w:val="false"/>
+          <w:sz w:val="22"/>
+          <w:szCs w:val="22"/>
+        </w:rPr>
+        <w:t>Vous devez créer un jeu textuel interactif, inspiré par la mécanique d'un chat-bot, où le joueur interagit via des commandes textuelles. Vous avez la liberté de choisir le thème du jeu (aventure, quiz, jeu de gestion, etc.), tout en respectant les contraintes techniques ci-dessous.</w:t>
+      </w:r>
+    </w:p>
+    <w:p>
+      <w:pPr>
+        <w:pStyle w:val="Normal"/>
+        <w:bidi w:val="0"/>
+        <w:jc w:val="start"/>
+        <w:rPr>
+          <w:rFonts w:ascii="Cantarell" w:hAnsi="Cantarell"/>
+          <w:b w:val="false"/>
+          <w:bCs w:val="false"/>
+          <w:sz w:val="22"/>
+          <w:szCs w:val="22"/>
+        </w:rPr>
+      </w:pPr>
+      <w:r>
+        <w:rPr>
+          <w:rFonts w:ascii="Cantarell" w:hAnsi="Cantarell"/>
+          <w:b w:val="false"/>
+          <w:bCs w:val="false"/>
+          <w:sz w:val="22"/>
+          <w:szCs w:val="22"/>
+        </w:rPr>
+      </w:r>
+    </w:p>
+    <w:p>
+      <w:pPr>
+        <w:pStyle w:val="Normal"/>
+        <w:bidi w:val="0"/>
+        <w:jc w:val="start"/>
+        <w:rPr>
+          <w:rFonts w:ascii="Cantarell" w:hAnsi="Cantarell"/>
+        </w:rPr>
+      </w:pPr>
+      <w:r>
         <w:rPr>
           <w:rFonts w:ascii="Cantarell" w:hAnsi="Cantarell"/>
           <w:b/>
@@ -86,6 +172,457 @@
           <w:szCs w:val="22"/>
           <w:u w:val="single"/>
         </w:rPr>
+        <w:t>Exigences du Projet :</w:t>
+      </w:r>
+    </w:p>
+    <w:p>
+      <w:pPr>
+        <w:pStyle w:val="Normal"/>
+        <w:bidi w:val="0"/>
+        <w:jc w:val="start"/>
+        <w:rPr>
+          <w:rFonts w:ascii="Cantarell" w:hAnsi="Cantarell"/>
+        </w:rPr>
+      </w:pPr>
+      <w:r>
+        <w:rPr>
+          <w:rFonts w:ascii="Cantarell" w:hAnsi="Cantarell"/>
+          <w:b w:val="false"/>
+          <w:bCs w:val="false"/>
+          <w:sz w:val="22"/>
+          <w:szCs w:val="22"/>
+          <w:u w:val="none"/>
+        </w:rPr>
+        <w:br/>
+      </w:r>
+      <w:r>
+        <w:rPr>
+          <w:rFonts w:ascii="Cantarell" w:hAnsi="Cantarell"/>
+          <w:b w:val="false"/>
+          <w:bCs w:val="false"/>
+          <w:sz w:val="22"/>
+          <w:szCs w:val="22"/>
+          <w:u w:val="single"/>
+        </w:rPr>
+        <w:t>Gestion des Informations Utilisateurs :</w:t>
+      </w:r>
+    </w:p>
+    <w:p>
+      <w:pPr>
+        <w:pStyle w:val="Normal"/>
+        <w:bidi w:val="0"/>
+        <w:jc w:val="start"/>
+        <w:rPr>
+          <w:rFonts w:ascii="Cantarell" w:hAnsi="Cantarell"/>
+        </w:rPr>
+      </w:pPr>
+      <w:r>
+        <w:rPr>
+          <w:rFonts w:ascii="Cantarell" w:hAnsi="Cantarell"/>
+          <w:b w:val="false"/>
+          <w:bCs w:val="false"/>
+          <w:sz w:val="22"/>
+          <w:szCs w:val="22"/>
+        </w:rPr>
+        <w:t>Le système doit être capable de stocker des informations sur les utilisateurs, incluant mais ne se limitant pas à leur identité et un niveau d'importance ou de priorité attribué.</w:t>
+      </w:r>
+    </w:p>
+    <w:p>
+      <w:pPr>
+        <w:pStyle w:val="Normal"/>
+        <w:bidi w:val="0"/>
+        <w:jc w:val="start"/>
+        <w:rPr>
+          <w:rFonts w:ascii="Cantarell" w:hAnsi="Cantarell"/>
+          <w:b w:val="false"/>
+          <w:bCs w:val="false"/>
+          <w:sz w:val="22"/>
+          <w:szCs w:val="22"/>
+        </w:rPr>
+      </w:pPr>
+      <w:r>
+        <w:rPr>
+          <w:rFonts w:ascii="Cantarell" w:hAnsi="Cantarell"/>
+          <w:b w:val="false"/>
+          <w:bCs w:val="false"/>
+          <w:sz w:val="22"/>
+          <w:szCs w:val="22"/>
+        </w:rPr>
+      </w:r>
+    </w:p>
+    <w:p>
+      <w:pPr>
+        <w:pStyle w:val="Normal"/>
+        <w:bidi w:val="0"/>
+        <w:jc w:val="start"/>
+        <w:rPr>
+          <w:rFonts w:ascii="Cantarell" w:hAnsi="Cantarell"/>
+        </w:rPr>
+      </w:pPr>
+      <w:r>
+        <w:rPr>
+          <w:rFonts w:ascii="Cantarell" w:hAnsi="Cantarell"/>
+          <w:b w:val="false"/>
+          <w:bCs w:val="false"/>
+          <w:sz w:val="22"/>
+          <w:szCs w:val="22"/>
+          <w:u w:val="single"/>
+        </w:rPr>
+        <w:t>Réponses Contextuelles :</w:t>
+      </w:r>
+    </w:p>
+    <w:p>
+      <w:pPr>
+        <w:pStyle w:val="Normal"/>
+        <w:bidi w:val="0"/>
+        <w:jc w:val="start"/>
+        <w:rPr>
+          <w:rFonts w:ascii="Cantarell" w:hAnsi="Cantarell"/>
+        </w:rPr>
+      </w:pPr>
+      <w:r>
+        <w:rPr>
+          <w:rFonts w:ascii="Cantarell" w:hAnsi="Cantarell"/>
+          <w:b w:val="false"/>
+          <w:bCs w:val="false"/>
+          <w:sz w:val="22"/>
+          <w:szCs w:val="22"/>
+        </w:rPr>
+        <w:t>Le chat-bot devra générer des réponses en fonction du contenu des messages reçus et du contexte de la conversation.</w:t>
+      </w:r>
+    </w:p>
+    <w:p>
+      <w:pPr>
+        <w:pStyle w:val="Normal"/>
+        <w:bidi w:val="0"/>
+        <w:jc w:val="start"/>
+        <w:rPr>
+          <w:rFonts w:ascii="Cantarell" w:hAnsi="Cantarell"/>
+          <w:b w:val="false"/>
+          <w:bCs w:val="false"/>
+          <w:sz w:val="22"/>
+          <w:szCs w:val="22"/>
+        </w:rPr>
+      </w:pPr>
+      <w:r>
+        <w:rPr>
+          <w:rFonts w:ascii="Cantarell" w:hAnsi="Cantarell"/>
+          <w:b w:val="false"/>
+          <w:bCs w:val="false"/>
+          <w:sz w:val="22"/>
+          <w:szCs w:val="22"/>
+        </w:rPr>
+      </w:r>
+    </w:p>
+    <w:p>
+      <w:pPr>
+        <w:pStyle w:val="Normal"/>
+        <w:bidi w:val="0"/>
+        <w:jc w:val="start"/>
+        <w:rPr>
+          <w:rFonts w:ascii="Cantarell" w:hAnsi="Cantarell"/>
+        </w:rPr>
+      </w:pPr>
+      <w:r>
+        <w:rPr>
+          <w:rFonts w:ascii="Cantarell" w:hAnsi="Cantarell"/>
+          <w:b w:val="false"/>
+          <w:bCs w:val="false"/>
+          <w:sz w:val="22"/>
+          <w:szCs w:val="22"/>
+          <w:u w:val="single"/>
+        </w:rPr>
+        <w:t>Historique des Utilisateurs :</w:t>
+      </w:r>
+    </w:p>
+    <w:p>
+      <w:pPr>
+        <w:pStyle w:val="Normal"/>
+        <w:bidi w:val="0"/>
+        <w:jc w:val="start"/>
+        <w:rPr>
+          <w:rFonts w:ascii="Cantarell" w:hAnsi="Cantarell"/>
+        </w:rPr>
+      </w:pPr>
+      <w:r>
+        <w:rPr>
+          <w:rFonts w:ascii="Cantarell" w:hAnsi="Cantarell"/>
+          <w:b w:val="false"/>
+          <w:bCs w:val="false"/>
+          <w:sz w:val="22"/>
+          <w:szCs w:val="22"/>
+        </w:rPr>
+        <w:t>Lorsqu'un utilisateur connu interagit avec le chat-bot, son historique de conversation doit être chargé afin de personnaliser la session.</w:t>
+      </w:r>
+    </w:p>
+    <w:p>
+      <w:pPr>
+        <w:pStyle w:val="Normal"/>
+        <w:bidi w:val="0"/>
+        <w:jc w:val="start"/>
+        <w:rPr>
+          <w:rFonts w:ascii="Cantarell" w:hAnsi="Cantarell"/>
+          <w:b w:val="false"/>
+          <w:bCs w:val="false"/>
+          <w:sz w:val="22"/>
+          <w:szCs w:val="22"/>
+        </w:rPr>
+      </w:pPr>
+      <w:r>
+        <w:rPr>
+          <w:rFonts w:ascii="Cantarell" w:hAnsi="Cantarell"/>
+          <w:b w:val="false"/>
+          <w:bCs w:val="false"/>
+          <w:sz w:val="22"/>
+          <w:szCs w:val="22"/>
+        </w:rPr>
+      </w:r>
+    </w:p>
+    <w:p>
+      <w:pPr>
+        <w:pStyle w:val="Normal"/>
+        <w:bidi w:val="0"/>
+        <w:jc w:val="start"/>
+        <w:rPr>
+          <w:rFonts w:ascii="Cantarell" w:hAnsi="Cantarell"/>
+        </w:rPr>
+      </w:pPr>
+      <w:r>
+        <w:rPr>
+          <w:rFonts w:ascii="Cantarell" w:hAnsi="Cantarell"/>
+          <w:b w:val="false"/>
+          <w:bCs w:val="false"/>
+          <w:sz w:val="22"/>
+          <w:szCs w:val="22"/>
+          <w:u w:val="single"/>
+        </w:rPr>
+        <w:t>Mode Administrateur :</w:t>
+      </w:r>
+    </w:p>
+    <w:p>
+      <w:pPr>
+        <w:pStyle w:val="Normal"/>
+        <w:bidi w:val="0"/>
+        <w:jc w:val="start"/>
+        <w:rPr>
+          <w:rFonts w:ascii="Cantarell" w:hAnsi="Cantarell"/>
+        </w:rPr>
+      </w:pPr>
+      <w:r>
+        <w:rPr>
+          <w:rFonts w:ascii="Cantarell" w:hAnsi="Cantarell"/>
+          <w:b w:val="false"/>
+          <w:bCs w:val="false"/>
+          <w:sz w:val="22"/>
+          <w:szCs w:val="22"/>
+        </w:rPr>
+        <w:t>L'application doit inclure un mode administrateur, permettant de modifier le comportement du chat-bot (comme la logique de réponse ou les paramètres d'interaction) sans avoir besoin de recompiler le programme.</w:t>
+      </w:r>
+    </w:p>
+    <w:p>
+      <w:pPr>
+        <w:pStyle w:val="Normal"/>
+        <w:bidi w:val="0"/>
+        <w:jc w:val="start"/>
+        <w:rPr>
+          <w:rFonts w:ascii="Cantarell" w:hAnsi="Cantarell"/>
+          <w:b w:val="false"/>
+          <w:bCs w:val="false"/>
+          <w:sz w:val="22"/>
+          <w:szCs w:val="22"/>
+        </w:rPr>
+      </w:pPr>
+      <w:r>
+        <w:rPr>
+          <w:rFonts w:ascii="Cantarell" w:hAnsi="Cantarell"/>
+          <w:b w:val="false"/>
+          <w:bCs w:val="false"/>
+          <w:sz w:val="22"/>
+          <w:szCs w:val="22"/>
+        </w:rPr>
+      </w:r>
+    </w:p>
+    <w:p>
+      <w:pPr>
+        <w:pStyle w:val="Normal"/>
+        <w:bidi w:val="0"/>
+        <w:jc w:val="start"/>
+        <w:rPr>
+          <w:rFonts w:ascii="Cantarell" w:hAnsi="Cantarell"/>
+        </w:rPr>
+      </w:pPr>
+      <w:r>
+        <w:rPr>
+          <w:rFonts w:ascii="Cantarell" w:hAnsi="Cantarell"/>
+          <w:b w:val="false"/>
+          <w:bCs w:val="false"/>
+          <w:sz w:val="22"/>
+          <w:szCs w:val="22"/>
+          <w:u w:val="single"/>
+        </w:rPr>
+        <w:t>Fonctionnalités Extensibles :</w:t>
+      </w:r>
+    </w:p>
+    <w:p>
+      <w:pPr>
+        <w:pStyle w:val="Normal"/>
+        <w:bidi w:val="0"/>
+        <w:jc w:val="start"/>
+        <w:rPr>
+          <w:rFonts w:ascii="Cantarell" w:hAnsi="Cantarell"/>
+        </w:rPr>
+      </w:pPr>
+      <w:r>
+        <w:rPr>
+          <w:rFonts w:ascii="Cantarell" w:hAnsi="Cantarell"/>
+          <w:b w:val="false"/>
+          <w:bCs w:val="false"/>
+          <w:sz w:val="22"/>
+          <w:szCs w:val="22"/>
+        </w:rPr>
+        <w:t>Le chat-bot doit être conçu de manière à permettre l'ajout facile de nouvelles fonctionnalités ou d'améliorations dans le futur.</w:t>
+      </w:r>
+    </w:p>
+    <w:p>
+      <w:pPr>
+        <w:pStyle w:val="Normal"/>
+        <w:bidi w:val="0"/>
+        <w:jc w:val="start"/>
+        <w:rPr>
+          <w:rFonts w:ascii="Cantarell" w:hAnsi="Cantarell"/>
+          <w:b w:val="false"/>
+          <w:bCs w:val="false"/>
+          <w:sz w:val="22"/>
+          <w:szCs w:val="22"/>
+        </w:rPr>
+      </w:pPr>
+      <w:r>
+        <w:rPr>
+          <w:rFonts w:ascii="Cantarell" w:hAnsi="Cantarell"/>
+          <w:b w:val="false"/>
+          <w:bCs w:val="false"/>
+          <w:sz w:val="22"/>
+          <w:szCs w:val="22"/>
+        </w:rPr>
+      </w:r>
+    </w:p>
+    <w:p>
+      <w:pPr>
+        <w:pStyle w:val="Normal"/>
+        <w:bidi w:val="0"/>
+        <w:jc w:val="start"/>
+        <w:rPr>
+          <w:rFonts w:ascii="Cantarell" w:hAnsi="Cantarell"/>
+        </w:rPr>
+      </w:pPr>
+      <w:r>
+        <w:rPr>
+          <w:rFonts w:ascii="Cantarell" w:hAnsi="Cantarell"/>
+          <w:b w:val="false"/>
+          <w:bCs w:val="false"/>
+          <w:sz w:val="22"/>
+          <w:szCs w:val="22"/>
+          <w:u w:val="single"/>
+        </w:rPr>
+        <w:t>Sauvegarde des Données :</w:t>
+      </w:r>
+    </w:p>
+    <w:p>
+      <w:pPr>
+        <w:pStyle w:val="Normal"/>
+        <w:bidi w:val="0"/>
+        <w:jc w:val="start"/>
+        <w:rPr>
+          <w:rFonts w:ascii="Cantarell" w:hAnsi="Cantarell"/>
+        </w:rPr>
+      </w:pPr>
+      <w:r>
+        <w:rPr>
+          <w:rFonts w:ascii="Cantarell" w:hAnsi="Cantarell"/>
+          <w:b w:val="false"/>
+          <w:bCs w:val="false"/>
+          <w:sz w:val="22"/>
+          <w:szCs w:val="22"/>
+        </w:rPr>
+        <w:t>Le système doit inclure au moins deux bases de données distinctes. La première sera dédiée au stockage des informations des utilisateurs, tandis que la deuxième conservera l'historique des conversations. Il est conseillé de mettre en place une troisième base de données pour archiver les informations relatives aux réponses fournies par le chat-bot. Cette dernière base de données peut être adaptée ou étendue en fonction des besoins spécifiques du sujet traité.</w:t>
+      </w:r>
+    </w:p>
+    <w:p>
+      <w:pPr>
+        <w:pStyle w:val="Normal"/>
+        <w:bidi w:val="0"/>
+        <w:jc w:val="start"/>
+        <w:rPr>
+          <w:rFonts w:ascii="Cantarell" w:hAnsi="Cantarell"/>
+          <w:b w:val="false"/>
+          <w:bCs w:val="false"/>
+          <w:sz w:val="22"/>
+          <w:szCs w:val="22"/>
+        </w:rPr>
+      </w:pPr>
+      <w:r>
+        <w:rPr>
+          <w:rFonts w:ascii="Cantarell" w:hAnsi="Cantarell"/>
+          <w:b w:val="false"/>
+          <w:bCs w:val="false"/>
+          <w:sz w:val="22"/>
+          <w:szCs w:val="22"/>
+        </w:rPr>
+      </w:r>
+    </w:p>
+    <w:p>
+      <w:pPr>
+        <w:pStyle w:val="Normal"/>
+        <w:bidi w:val="0"/>
+        <w:jc w:val="start"/>
+        <w:rPr>
+          <w:rFonts w:ascii="Cantarell" w:hAnsi="Cantarell"/>
+        </w:rPr>
+      </w:pPr>
+      <w:r>
+        <w:rPr>
+          <w:rFonts w:ascii="Cantarell" w:hAnsi="Cantarell"/>
+          <w:b w:val="false"/>
+          <w:bCs w:val="false"/>
+          <w:sz w:val="22"/>
+          <w:szCs w:val="22"/>
+          <w:u w:val="single"/>
+        </w:rPr>
+        <w:t>Nota :</w:t>
+      </w:r>
+    </w:p>
+    <w:p>
+      <w:pPr>
+        <w:pStyle w:val="Normal"/>
+        <w:bidi w:val="0"/>
+        <w:jc w:val="start"/>
+        <w:rPr>
+          <w:rFonts w:ascii="Cantarell" w:hAnsi="Cantarell"/>
+        </w:rPr>
+      </w:pPr>
+      <w:r>
+        <w:rPr>
+          <w:rFonts w:ascii="Cantarell" w:hAnsi="Cantarell"/>
+          <w:b w:val="false"/>
+          <w:bCs w:val="false"/>
+          <w:sz w:val="22"/>
+          <w:szCs w:val="22"/>
+        </w:rPr>
+        <w:t>ici les bases de données sont représentées par des tableaux de structures chargés en mémoire et sauvegardées dans des fichiers (texte ou binaire au choix).</w:t>
+      </w:r>
+      <w:r>
+        <w:br w:type="page"/>
+      </w:r>
+    </w:p>
+    <w:p>
+      <w:pPr>
+        <w:pStyle w:val="Normal"/>
+        <w:bidi w:val="0"/>
+        <w:spacing w:before="0" w:after="0"/>
+        <w:jc w:val="start"/>
+        <w:rPr>
+          <w:rFonts w:ascii="Cantarell" w:hAnsi="Cantarell"/>
+        </w:rPr>
       </w:pPr>
       <w:r>
         <w:rPr>
@@ -96,630 +633,6 @@
           <w:szCs w:val="22"/>
           <w:u w:val="single"/>
         </w:rPr>
-        <w:t>Consignes : Développement d'un Chat-bot de Base en Langage C</w:t>
-      </w:r>
-    </w:p>
-    <w:p>
-      <w:pPr>
-        <w:pStyle w:val="Normal"/>
-        <w:bidi w:val="0"/>
-        <w:jc w:val="start"/>
-        <w:rPr>
-          <w:rFonts w:ascii="Cantarell" w:hAnsi="Cantarell"/>
-          <w:b w:val="false"/>
-          <w:bCs w:val="false"/>
-          <w:sz w:val="22"/>
-          <w:szCs w:val="22"/>
-          <w:u w:val="none"/>
-        </w:rPr>
-      </w:pPr>
-      <w:r>
-        <w:rPr>
-          <w:rFonts w:ascii="Cantarell" w:hAnsi="Cantarell"/>
-          <w:b w:val="false"/>
-          <w:bCs w:val="false"/>
-          <w:sz w:val="22"/>
-          <w:szCs w:val="22"/>
-          <w:u w:val="none"/>
-        </w:rPr>
-      </w:r>
-    </w:p>
-    <w:p>
-      <w:pPr>
-        <w:pStyle w:val="Normal"/>
-        <w:bidi w:val="0"/>
-        <w:jc w:val="start"/>
-        <w:rPr>
-          <w:rFonts w:ascii="Cantarell" w:hAnsi="Cantarell"/>
-          <w:b w:val="false"/>
-          <w:bCs w:val="false"/>
-          <w:sz w:val="22"/>
-          <w:szCs w:val="22"/>
-        </w:rPr>
-      </w:pPr>
-      <w:r>
-        <w:rPr>
-          <w:rFonts w:ascii="Cantarell" w:hAnsi="Cantarell"/>
-          <w:b w:val="false"/>
-          <w:bCs w:val="false"/>
-          <w:sz w:val="22"/>
-          <w:szCs w:val="22"/>
-        </w:rPr>
-        <w:t>Vous devez créer un jeu textuel interactif, inspiré par la mécanique d'un chat-bot, où le joueur interagit via des commandes textuelles. Vous avez la liberté de choisir le thème du jeu (aventure, quiz, jeu de gestion, etc.), tout en respectant les contraintes techniques ci-dessous.</w:t>
-      </w:r>
-    </w:p>
-    <w:p>
-      <w:pPr>
-        <w:pStyle w:val="Normal"/>
-        <w:bidi w:val="0"/>
-        <w:jc w:val="start"/>
-        <w:rPr>
-          <w:rFonts w:ascii="Cantarell" w:hAnsi="Cantarell"/>
-          <w:b w:val="false"/>
-          <w:bCs w:val="false"/>
-          <w:sz w:val="22"/>
-          <w:szCs w:val="22"/>
-        </w:rPr>
-      </w:pPr>
-      <w:r>
-        <w:rPr>
-          <w:rFonts w:ascii="Cantarell" w:hAnsi="Cantarell"/>
-          <w:b w:val="false"/>
-          <w:bCs w:val="false"/>
-          <w:sz w:val="22"/>
-          <w:szCs w:val="22"/>
-        </w:rPr>
-      </w:r>
-    </w:p>
-    <w:p>
-      <w:pPr>
-        <w:pStyle w:val="Normal"/>
-        <w:bidi w:val="0"/>
-        <w:jc w:val="start"/>
-        <w:rPr>
-          <w:rFonts w:ascii="Cantarell" w:hAnsi="Cantarell"/>
-          <w:b/>
-          <w:bCs/>
-          <w:sz w:val="22"/>
-          <w:szCs w:val="22"/>
-        </w:rPr>
-      </w:pPr>
-      <w:r>
-        <w:rPr>
-          <w:rFonts w:ascii="Cantarell" w:hAnsi="Cantarell"/>
-          <w:b/>
-          <w:bCs/>
-          <w:sz w:val="22"/>
-          <w:szCs w:val="22"/>
-          <w:u w:val="single"/>
-        </w:rPr>
-        <w:t>Exigences du Projet :</w:t>
-      </w:r>
-    </w:p>
-    <w:p>
-      <w:pPr>
-        <w:pStyle w:val="Normal"/>
-        <w:bidi w:val="0"/>
-        <w:jc w:val="start"/>
-        <w:rPr>
-          <w:rFonts w:ascii="Cantarell" w:hAnsi="Cantarell"/>
-          <w:b w:val="false"/>
-          <w:bCs w:val="false"/>
-          <w:sz w:val="22"/>
-          <w:szCs w:val="22"/>
-        </w:rPr>
-      </w:pPr>
-      <w:r>
-        <w:rPr>
-          <w:rFonts w:ascii="Cantarell" w:hAnsi="Cantarell"/>
-          <w:b w:val="false"/>
-          <w:bCs w:val="false"/>
-          <w:sz w:val="22"/>
-          <w:szCs w:val="22"/>
-          <w:u w:val="none"/>
-        </w:rPr>
-        <w:br/>
-      </w:r>
-      <w:r>
-        <w:rPr>
-          <w:rFonts w:ascii="Cantarell" w:hAnsi="Cantarell"/>
-          <w:b w:val="false"/>
-          <w:bCs w:val="false"/>
-          <w:sz w:val="22"/>
-          <w:szCs w:val="22"/>
-          <w:u w:val="single"/>
-        </w:rPr>
-        <w:t>Gestion des Informations Utilisateurs :</w:t>
-      </w:r>
-    </w:p>
-    <w:p>
-      <w:pPr>
-        <w:pStyle w:val="Normal"/>
-        <w:bidi w:val="0"/>
-        <w:jc w:val="start"/>
-        <w:rPr>
-          <w:rFonts w:ascii="Cantarell" w:hAnsi="Cantarell"/>
-          <w:b w:val="false"/>
-          <w:bCs w:val="false"/>
-          <w:sz w:val="22"/>
-          <w:szCs w:val="22"/>
-        </w:rPr>
-      </w:pPr>
-      <w:r>
-        <w:rPr>
-          <w:rFonts w:ascii="Cantarell" w:hAnsi="Cantarell"/>
-          <w:b w:val="false"/>
-          <w:bCs w:val="false"/>
-          <w:sz w:val="22"/>
-          <w:szCs w:val="22"/>
-        </w:rPr>
-        <w:t>Le système doit être capable de stocker des informations sur les utilisateurs, incluant mais ne se limitant pas à leur identité et un niveau d'importance ou de priorité attribué.</w:t>
-      </w:r>
-    </w:p>
-    <w:p>
-      <w:pPr>
-        <w:pStyle w:val="Normal"/>
-        <w:bidi w:val="0"/>
-        <w:jc w:val="start"/>
-        <w:rPr>
-          <w:rFonts w:ascii="Cantarell" w:hAnsi="Cantarell"/>
-          <w:b w:val="false"/>
-          <w:bCs w:val="false"/>
-          <w:sz w:val="22"/>
-          <w:szCs w:val="22"/>
-        </w:rPr>
-      </w:pPr>
-      <w:r>
-        <w:rPr>
-          <w:rFonts w:ascii="Cantarell" w:hAnsi="Cantarell"/>
-          <w:b w:val="false"/>
-          <w:bCs w:val="false"/>
-          <w:sz w:val="22"/>
-          <w:szCs w:val="22"/>
-        </w:rPr>
-      </w:r>
-    </w:p>
-    <w:p>
-      <w:pPr>
-        <w:pStyle w:val="Normal"/>
-        <w:bidi w:val="0"/>
-        <w:jc w:val="start"/>
-        <w:rPr>
-          <w:rFonts w:ascii="Cantarell" w:hAnsi="Cantarell"/>
-          <w:b w:val="false"/>
-          <w:bCs w:val="false"/>
-          <w:sz w:val="22"/>
-          <w:szCs w:val="22"/>
-          <w:u w:val="single"/>
-        </w:rPr>
-      </w:pPr>
-      <w:r>
-        <w:rPr>
-          <w:rFonts w:ascii="Cantarell" w:hAnsi="Cantarell"/>
-          <w:b w:val="false"/>
-          <w:bCs w:val="false"/>
-          <w:sz w:val="22"/>
-          <w:szCs w:val="22"/>
-          <w:u w:val="single"/>
-        </w:rPr>
-        <w:t>Réponses Contextuelles :</w:t>
-      </w:r>
-    </w:p>
-    <w:p>
-      <w:pPr>
-        <w:pStyle w:val="Normal"/>
-        <w:bidi w:val="0"/>
-        <w:jc w:val="start"/>
-        <w:rPr>
-          <w:rFonts w:ascii="Cantarell" w:hAnsi="Cantarell"/>
-          <w:b w:val="false"/>
-          <w:bCs w:val="false"/>
-          <w:sz w:val="22"/>
-          <w:szCs w:val="22"/>
-        </w:rPr>
-      </w:pPr>
-      <w:r>
-        <w:rPr>
-          <w:rFonts w:ascii="Cantarell" w:hAnsi="Cantarell"/>
-          <w:b w:val="false"/>
-          <w:bCs w:val="false"/>
-          <w:sz w:val="22"/>
-          <w:szCs w:val="22"/>
-        </w:rPr>
-        <w:t>Le chat-bot devra générer des réponses en fonction du contenu des messages reçus et du contexte de la conversation.</w:t>
-      </w:r>
-    </w:p>
-    <w:p>
-      <w:pPr>
-        <w:pStyle w:val="Normal"/>
-        <w:bidi w:val="0"/>
-        <w:jc w:val="start"/>
-        <w:rPr>
-          <w:rFonts w:ascii="Cantarell" w:hAnsi="Cantarell"/>
-          <w:b w:val="false"/>
-          <w:bCs w:val="false"/>
-          <w:sz w:val="22"/>
-          <w:szCs w:val="22"/>
-        </w:rPr>
-      </w:pPr>
-      <w:r>
-        <w:rPr>
-          <w:rFonts w:ascii="Cantarell" w:hAnsi="Cantarell"/>
-          <w:b w:val="false"/>
-          <w:bCs w:val="false"/>
-          <w:sz w:val="22"/>
-          <w:szCs w:val="22"/>
-        </w:rPr>
-      </w:r>
-    </w:p>
-    <w:p>
-      <w:pPr>
-        <w:pStyle w:val="Normal"/>
-        <w:bidi w:val="0"/>
-        <w:jc w:val="start"/>
-        <w:rPr>
-          <w:rFonts w:ascii="Cantarell" w:hAnsi="Cantarell"/>
-          <w:b w:val="false"/>
-          <w:bCs w:val="false"/>
-          <w:sz w:val="22"/>
-          <w:szCs w:val="22"/>
-          <w:u w:val="single"/>
-        </w:rPr>
-      </w:pPr>
-      <w:r>
-        <w:rPr>
-          <w:rFonts w:ascii="Cantarell" w:hAnsi="Cantarell"/>
-          <w:b w:val="false"/>
-          <w:bCs w:val="false"/>
-          <w:sz w:val="22"/>
-          <w:szCs w:val="22"/>
-          <w:u w:val="single"/>
-        </w:rPr>
-        <w:t>Historique des Utilisateurs :</w:t>
-      </w:r>
-    </w:p>
-    <w:p>
-      <w:pPr>
-        <w:pStyle w:val="Normal"/>
-        <w:bidi w:val="0"/>
-        <w:jc w:val="start"/>
-        <w:rPr>
-          <w:rFonts w:ascii="Cantarell" w:hAnsi="Cantarell"/>
-          <w:b w:val="false"/>
-          <w:bCs w:val="false"/>
-          <w:sz w:val="22"/>
-          <w:szCs w:val="22"/>
-        </w:rPr>
-      </w:pPr>
-      <w:r>
-        <w:rPr>
-          <w:rFonts w:ascii="Cantarell" w:hAnsi="Cantarell"/>
-          <w:b w:val="false"/>
-          <w:bCs w:val="false"/>
-          <w:sz w:val="22"/>
-          <w:szCs w:val="22"/>
-        </w:rPr>
-        <w:t>Lorsqu'un utilisateur connu interagit avec le chat-bot, son historique de conversation doit être chargé afin de personnaliser la session.</w:t>
-      </w:r>
-    </w:p>
-    <w:p>
-      <w:pPr>
-        <w:pStyle w:val="Normal"/>
-        <w:bidi w:val="0"/>
-        <w:jc w:val="start"/>
-        <w:rPr>
-          <w:rFonts w:ascii="Cantarell" w:hAnsi="Cantarell"/>
-          <w:b w:val="false"/>
-          <w:bCs w:val="false"/>
-          <w:sz w:val="22"/>
-          <w:szCs w:val="22"/>
-        </w:rPr>
-      </w:pPr>
-      <w:r>
-        <w:rPr>
-          <w:rFonts w:ascii="Cantarell" w:hAnsi="Cantarell"/>
-          <w:b w:val="false"/>
-          <w:bCs w:val="false"/>
-          <w:sz w:val="22"/>
-          <w:szCs w:val="22"/>
-        </w:rPr>
-      </w:r>
-    </w:p>
-    <w:p>
-      <w:pPr>
-        <w:pStyle w:val="Normal"/>
-        <w:bidi w:val="0"/>
-        <w:jc w:val="start"/>
-        <w:rPr>
-          <w:rFonts w:ascii="Cantarell" w:hAnsi="Cantarell"/>
-          <w:b w:val="false"/>
-          <w:bCs w:val="false"/>
-          <w:sz w:val="22"/>
-          <w:szCs w:val="22"/>
-          <w:u w:val="single"/>
-        </w:rPr>
-      </w:pPr>
-      <w:r>
-        <w:rPr>
-          <w:rFonts w:ascii="Cantarell" w:hAnsi="Cantarell"/>
-          <w:b w:val="false"/>
-          <w:bCs w:val="false"/>
-          <w:sz w:val="22"/>
-          <w:szCs w:val="22"/>
-          <w:u w:val="single"/>
-        </w:rPr>
-        <w:t>Mode Administrateur :</w:t>
-      </w:r>
-    </w:p>
-    <w:p>
-      <w:pPr>
-        <w:pStyle w:val="Normal"/>
-        <w:bidi w:val="0"/>
-        <w:jc w:val="start"/>
-        <w:rPr>
-          <w:rFonts w:ascii="Cantarell" w:hAnsi="Cantarell"/>
-          <w:b w:val="false"/>
-          <w:bCs w:val="false"/>
-          <w:sz w:val="22"/>
-          <w:szCs w:val="22"/>
-        </w:rPr>
-      </w:pPr>
-      <w:r>
-        <w:rPr>
-          <w:rFonts w:ascii="Cantarell" w:hAnsi="Cantarell"/>
-          <w:b w:val="false"/>
-          <w:bCs w:val="false"/>
-          <w:sz w:val="22"/>
-          <w:szCs w:val="22"/>
-        </w:rPr>
-        <w:t>L'application doit inclure un mode administrateur, permettant de modifier le comportement du chat-bot (comme la logique de réponse ou les paramètres d'interaction) sans avoir besoin de recompiler le programme.</w:t>
-      </w:r>
-    </w:p>
-    <w:p>
-      <w:pPr>
-        <w:pStyle w:val="Normal"/>
-        <w:bidi w:val="0"/>
-        <w:jc w:val="start"/>
-        <w:rPr>
-          <w:rFonts w:ascii="Cantarell" w:hAnsi="Cantarell"/>
-          <w:b w:val="false"/>
-          <w:bCs w:val="false"/>
-          <w:sz w:val="22"/>
-          <w:szCs w:val="22"/>
-        </w:rPr>
-      </w:pPr>
-      <w:r>
-        <w:rPr>
-          <w:rFonts w:ascii="Cantarell" w:hAnsi="Cantarell"/>
-          <w:b w:val="false"/>
-          <w:bCs w:val="false"/>
-          <w:sz w:val="22"/>
-          <w:szCs w:val="22"/>
-        </w:rPr>
-      </w:r>
-    </w:p>
-    <w:p>
-      <w:pPr>
-        <w:pStyle w:val="Normal"/>
-        <w:bidi w:val="0"/>
-        <w:jc w:val="start"/>
-        <w:rPr>
-          <w:rFonts w:ascii="Cantarell" w:hAnsi="Cantarell"/>
-          <w:b w:val="false"/>
-          <w:bCs w:val="false"/>
-          <w:sz w:val="22"/>
-          <w:szCs w:val="22"/>
-          <w:u w:val="single"/>
-        </w:rPr>
-      </w:pPr>
-      <w:r>
-        <w:rPr>
-          <w:rFonts w:ascii="Cantarell" w:hAnsi="Cantarell"/>
-          <w:b w:val="false"/>
-          <w:bCs w:val="false"/>
-          <w:sz w:val="22"/>
-          <w:szCs w:val="22"/>
-          <w:u w:val="single"/>
-        </w:rPr>
-        <w:t>Fonctionnalités Extensibles :</w:t>
-      </w:r>
-    </w:p>
-    <w:p>
-      <w:pPr>
-        <w:pStyle w:val="Normal"/>
-        <w:bidi w:val="0"/>
-        <w:jc w:val="start"/>
-        <w:rPr>
-          <w:rFonts w:ascii="Cantarell" w:hAnsi="Cantarell"/>
-          <w:b w:val="false"/>
-          <w:bCs w:val="false"/>
-          <w:sz w:val="22"/>
-          <w:szCs w:val="22"/>
-        </w:rPr>
-      </w:pPr>
-      <w:r>
-        <w:rPr>
-          <w:rFonts w:ascii="Cantarell" w:hAnsi="Cantarell"/>
-          <w:b w:val="false"/>
-          <w:bCs w:val="false"/>
-          <w:sz w:val="22"/>
-          <w:szCs w:val="22"/>
-        </w:rPr>
-        <w:t>Le chat-bot doit être conçu de manière à permettre l'ajout facile de nouvelles fonctionnalités ou d'améliorations dans le futur.</w:t>
-      </w:r>
-    </w:p>
-    <w:p>
-      <w:pPr>
-        <w:pStyle w:val="Normal"/>
-        <w:bidi w:val="0"/>
-        <w:jc w:val="start"/>
-        <w:rPr>
-          <w:rFonts w:ascii="Cantarell" w:hAnsi="Cantarell"/>
-          <w:b w:val="false"/>
-          <w:bCs w:val="false"/>
-          <w:sz w:val="22"/>
-          <w:szCs w:val="22"/>
-        </w:rPr>
-      </w:pPr>
-      <w:r>
-        <w:rPr>
-          <w:rFonts w:ascii="Cantarell" w:hAnsi="Cantarell"/>
-          <w:b w:val="false"/>
-          <w:bCs w:val="false"/>
-          <w:sz w:val="22"/>
-          <w:szCs w:val="22"/>
-        </w:rPr>
-      </w:r>
-    </w:p>
-    <w:p>
-      <w:pPr>
-        <w:pStyle w:val="Normal"/>
-        <w:bidi w:val="0"/>
-        <w:jc w:val="start"/>
-        <w:rPr>
-          <w:rFonts w:ascii="Cantarell" w:hAnsi="Cantarell"/>
-          <w:b w:val="false"/>
-          <w:bCs w:val="false"/>
-          <w:sz w:val="22"/>
-          <w:szCs w:val="22"/>
-          <w:u w:val="single"/>
-        </w:rPr>
-      </w:pPr>
-      <w:r>
-        <w:rPr>
-          <w:rFonts w:ascii="Cantarell" w:hAnsi="Cantarell"/>
-          <w:b w:val="false"/>
-          <w:bCs w:val="false"/>
-          <w:sz w:val="22"/>
-          <w:szCs w:val="22"/>
-          <w:u w:val="single"/>
-        </w:rPr>
-        <w:t>Sauvegarde des Données :</w:t>
-      </w:r>
-    </w:p>
-    <w:p>
-      <w:pPr>
-        <w:pStyle w:val="Normal"/>
-        <w:bidi w:val="0"/>
-        <w:jc w:val="start"/>
-        <w:rPr>
-          <w:rFonts w:ascii="Cantarell" w:hAnsi="Cantarell"/>
-          <w:b w:val="false"/>
-          <w:bCs w:val="false"/>
-          <w:sz w:val="22"/>
-          <w:szCs w:val="22"/>
-        </w:rPr>
-      </w:pPr>
-      <w:r>
-        <w:rPr>
-          <w:rFonts w:ascii="Cantarell" w:hAnsi="Cantarell"/>
-          <w:b w:val="false"/>
-          <w:bCs w:val="false"/>
-          <w:sz w:val="22"/>
-          <w:szCs w:val="22"/>
-        </w:rPr>
-        <w:t>Le système doit inclure au moins deux bases de données distinctes. La première sera dédiée au stockage des informations des utilisateurs, tandis que la deuxième conservera l'historique des conversations. Il est conseillé de mettre en place une troisième base de données pour archiver les informations relatives aux réponses fournies par le chat-bot. Cette dernière base de données peut être adaptée ou étendue en fonction des besoins spécifiques du sujet traité.</w:t>
-      </w:r>
-    </w:p>
-    <w:p>
-      <w:pPr>
-        <w:pStyle w:val="Normal"/>
-        <w:bidi w:val="0"/>
-        <w:jc w:val="start"/>
-        <w:rPr>
-          <w:rFonts w:ascii="Cantarell" w:hAnsi="Cantarell"/>
-          <w:b w:val="false"/>
-          <w:bCs w:val="false"/>
-          <w:sz w:val="22"/>
-          <w:szCs w:val="22"/>
-        </w:rPr>
-      </w:pPr>
-      <w:r>
-        <w:rPr>
-          <w:rFonts w:ascii="Cantarell" w:hAnsi="Cantarell"/>
-          <w:b w:val="false"/>
-          <w:bCs w:val="false"/>
-          <w:sz w:val="22"/>
-          <w:szCs w:val="22"/>
-        </w:rPr>
-      </w:r>
-    </w:p>
-    <w:p>
-      <w:pPr>
-        <w:pStyle w:val="Normal"/>
-        <w:bidi w:val="0"/>
-        <w:jc w:val="start"/>
-        <w:rPr>
-          <w:rFonts w:ascii="Cantarell" w:hAnsi="Cantarell"/>
-          <w:b w:val="false"/>
-          <w:bCs w:val="false"/>
-          <w:sz w:val="22"/>
-          <w:szCs w:val="22"/>
-          <w:u w:val="single"/>
-        </w:rPr>
-      </w:pPr>
-      <w:r>
-        <w:rPr>
-          <w:rFonts w:ascii="Cantarell" w:hAnsi="Cantarell"/>
-          <w:b w:val="false"/>
-          <w:bCs w:val="false"/>
-          <w:sz w:val="22"/>
-          <w:szCs w:val="22"/>
-          <w:u w:val="single"/>
-        </w:rPr>
-        <w:t>Nota :</w:t>
-      </w:r>
-    </w:p>
-    <w:p>
-      <w:pPr>
-        <w:pStyle w:val="Normal"/>
-        <w:bidi w:val="0"/>
-        <w:jc w:val="start"/>
-        <w:rPr>
-          <w:rFonts w:ascii="Cantarell" w:hAnsi="Cantarell"/>
-          <w:b w:val="false"/>
-          <w:bCs w:val="false"/>
-          <w:sz w:val="22"/>
-          <w:szCs w:val="22"/>
-        </w:rPr>
-      </w:pPr>
-      <w:r>
-        <w:rPr>
-          <w:rFonts w:ascii="Cantarell" w:hAnsi="Cantarell"/>
-          <w:b w:val="false"/>
-          <w:bCs w:val="false"/>
-          <w:sz w:val="22"/>
-          <w:szCs w:val="22"/>
-        </w:rPr>
-        <w:t>ici les bases de données sont représentées par des tableaux de structures chargés en mémoire et sauvegardées dans des fichiers (texte ou binaire au choix).</w:t>
-      </w:r>
-      <w:r>
-        <w:br w:type="page"/>
-      </w:r>
-    </w:p>
-    <w:p>
-      <w:pPr>
-        <w:pStyle w:val="Normal"/>
-        <w:bidi w:val="0"/>
-        <w:jc w:val="start"/>
-        <w:rPr>
-          <w:rFonts w:ascii="Cantarell" w:hAnsi="Cantarell"/>
-          <w:b/>
-          <w:bCs/>
-          <w:sz w:val="22"/>
-          <w:szCs w:val="22"/>
-          <w:u w:val="single"/>
-        </w:rPr>
-      </w:pPr>
-      <w:r>
-        <w:rPr>
-          <w:rFonts w:ascii="Cantarell" w:hAnsi="Cantarell"/>
-          <w:b/>
-          <w:bCs/>
-          <w:sz w:val="22"/>
-          <w:szCs w:val="22"/>
-          <w:u w:val="single"/>
-        </w:rPr>
         <w:t>Livrables :</w:t>
       </w:r>
     </w:p>
@@ -729,34 +642,28 @@
         <w:bidi w:val="0"/>
         <w:jc w:val="start"/>
         <w:rPr>
-          <w:b w:val="false"/>
-          <w:bCs w:val="false"/>
-          <w:u w:val="none"/>
-        </w:rPr>
-      </w:pPr>
-      <w:r>
-        <w:rPr>
-          <w:rFonts w:ascii="Cantarell" w:hAnsi="Cantarell"/>
-          <w:b/>
-          <w:bCs/>
-          <w:sz w:val="22"/>
-          <w:szCs w:val="22"/>
-          <w:u w:val="single"/>
-        </w:rPr>
-      </w:r>
-    </w:p>
-    <w:p>
-      <w:pPr>
-        <w:pStyle w:val="Normal"/>
-        <w:bidi w:val="0"/>
-        <w:jc w:val="start"/>
-        <w:rPr>
-          <w:rFonts w:ascii="Cantarell" w:hAnsi="Cantarell"/>
-          <w:b/>
-          <w:bCs/>
-          <w:sz w:val="22"/>
-          <w:szCs w:val="22"/>
-          <w:u w:val="single"/>
+          <w:rFonts w:ascii="Cantarell" w:hAnsi="Cantarell"/>
+          <w:b w:val="false"/>
+          <w:bCs w:val="false"/>
+          <w:u w:val="none"/>
+        </w:rPr>
+      </w:pPr>
+      <w:r>
+        <w:rPr>
+          <w:rFonts w:ascii="Cantarell" w:hAnsi="Cantarell"/>
+          <w:b w:val="false"/>
+          <w:bCs w:val="false"/>
+          <w:u w:val="none"/>
+        </w:rPr>
+      </w:r>
+    </w:p>
+    <w:p>
+      <w:pPr>
+        <w:pStyle w:val="Normal"/>
+        <w:bidi w:val="0"/>
+        <w:jc w:val="start"/>
+        <w:rPr>
+          <w:rFonts w:ascii="Cantarell" w:hAnsi="Cantarell"/>
         </w:rPr>
       </w:pPr>
       <w:r>
@@ -778,11 +685,6 @@
         <w:jc w:val="start"/>
         <w:rPr>
           <w:rFonts w:ascii="Cantarell" w:hAnsi="Cantarell"/>
-          <w:b/>
-          <w:bCs/>
-          <w:sz w:val="22"/>
-          <w:szCs w:val="22"/>
-          <w:u w:val="single"/>
         </w:rPr>
       </w:pPr>
       <w:r>
@@ -804,11 +706,6 @@
         <w:jc w:val="start"/>
         <w:rPr>
           <w:rFonts w:ascii="Cantarell" w:hAnsi="Cantarell"/>
-          <w:b/>
-          <w:bCs/>
-          <w:sz w:val="22"/>
-          <w:szCs w:val="22"/>
-          <w:u w:val="single"/>
         </w:rPr>
       </w:pPr>
       <w:r>
@@ -830,11 +727,6 @@
         <w:jc w:val="start"/>
         <w:rPr>
           <w:rFonts w:ascii="Cantarell" w:hAnsi="Cantarell"/>
-          <w:b/>
-          <w:bCs/>
-          <w:sz w:val="22"/>
-          <w:szCs w:val="22"/>
-          <w:u w:val="single"/>
         </w:rPr>
       </w:pPr>
       <w:r>
@@ -856,11 +748,6 @@
         <w:jc w:val="start"/>
         <w:rPr>
           <w:rFonts w:ascii="Cantarell" w:hAnsi="Cantarell"/>
-          <w:b/>
-          <w:bCs/>
-          <w:sz w:val="22"/>
-          <w:szCs w:val="22"/>
-          <w:u w:val="single"/>
         </w:rPr>
       </w:pPr>
       <w:r>
@@ -884,11 +771,6 @@
         <w:jc w:val="start"/>
         <w:rPr>
           <w:rFonts w:ascii="Cantarell" w:hAnsi="Cantarell"/>
-          <w:b/>
-          <w:bCs/>
-          <w:sz w:val="22"/>
-          <w:szCs w:val="22"/>
-          <w:u w:val="single"/>
         </w:rPr>
       </w:pPr>
       <w:r>
@@ -909,41 +791,39 @@
         <w:bidi w:val="0"/>
         <w:jc w:val="start"/>
         <w:rPr>
-          <w:b w:val="false"/>
-          <w:bCs w:val="false"/>
-          <w:u w:val="none"/>
-        </w:rPr>
-      </w:pPr>
-      <w:r>
-        <w:rPr>
-          <w:rFonts w:ascii="Cantarell" w:hAnsi="Cantarell"/>
-          <w:b/>
-          <w:bCs/>
-          <w:sz w:val="22"/>
-          <w:szCs w:val="22"/>
-          <w:u w:val="single"/>
-        </w:rPr>
-      </w:r>
-    </w:p>
-    <w:p>
-      <w:pPr>
-        <w:pStyle w:val="Normal"/>
-        <w:bidi w:val="0"/>
-        <w:jc w:val="start"/>
-        <w:rPr>
-          <w:b w:val="false"/>
-          <w:bCs w:val="false"/>
-          <w:u w:val="none"/>
-        </w:rPr>
-      </w:pPr>
-      <w:r>
-        <w:rPr>
-          <w:rFonts w:ascii="Cantarell" w:hAnsi="Cantarell"/>
-          <w:b/>
-          <w:bCs/>
-          <w:sz w:val="22"/>
-          <w:szCs w:val="22"/>
-          <w:u w:val="single"/>
+          <w:rFonts w:ascii="Cantarell" w:hAnsi="Cantarell"/>
+          <w:b w:val="false"/>
+          <w:bCs w:val="false"/>
+          <w:u w:val="none"/>
+        </w:rPr>
+      </w:pPr>
+      <w:r>
+        <w:rPr>
+          <w:rFonts w:ascii="Cantarell" w:hAnsi="Cantarell"/>
+          <w:b w:val="false"/>
+          <w:bCs w:val="false"/>
+          <w:u w:val="none"/>
+        </w:rPr>
+      </w:r>
+    </w:p>
+    <w:p>
+      <w:pPr>
+        <w:pStyle w:val="Normal"/>
+        <w:bidi w:val="0"/>
+        <w:jc w:val="start"/>
+        <w:rPr>
+          <w:rFonts w:ascii="Cantarell" w:hAnsi="Cantarell"/>
+          <w:b w:val="false"/>
+          <w:bCs w:val="false"/>
+          <w:u w:val="none"/>
+        </w:rPr>
+      </w:pPr>
+      <w:r>
+        <w:rPr>
+          <w:rFonts w:ascii="Cantarell" w:hAnsi="Cantarell"/>
+          <w:b w:val="false"/>
+          <w:bCs w:val="false"/>
+          <w:u w:val="none"/>
         </w:rPr>
       </w:r>
     </w:p>
@@ -954,9 +834,6 @@
         <w:jc w:val="start"/>
         <w:rPr>
           <w:rFonts w:ascii="Cantarell" w:hAnsi="Cantarell"/>
-          <w:b/>
-          <w:bCs/>
-          <w:u w:val="single"/>
         </w:rPr>
       </w:pPr>
       <w:r>
@@ -983,15 +860,15 @@
         </w:tblCellMar>
       </w:tblPr>
       <w:tblGrid>
-        <w:gridCol w:w="777"/>
+        <w:gridCol w:w="776"/>
         <w:gridCol w:w="8183"/>
-        <w:gridCol w:w="1012"/>
+        <w:gridCol w:w="1013"/>
       </w:tblGrid>
       <w:tr>
         <w:trPr/>
         <w:tc>
           <w:tcPr>
-            <w:tcW w:w="777" w:type="dxa"/>
+            <w:tcW w:w="776" w:type="dxa"/>
             <w:tcBorders>
               <w:top w:val="single" w:sz="4" w:space="0" w:color="000000"/>
               <w:start w:val="single" w:sz="4" w:space="0" w:color="000000"/>
@@ -1006,10 +883,6 @@
               <w:jc w:val="center"/>
               <w:rPr>
                 <w:rFonts w:ascii="Cantarell" w:hAnsi="Cantarell"/>
-                <w:b/>
-                <w:bCs/>
-                <w:sz w:val="22"/>
-                <w:szCs w:val="22"/>
               </w:rPr>
             </w:pPr>
             <w:r>
@@ -1041,10 +914,6 @@
               <w:jc w:val="start"/>
               <w:rPr>
                 <w:rFonts w:ascii="Cantarell" w:hAnsi="Cantarell"/>
-                <w:b/>
-                <w:bCs/>
-                <w:sz w:val="22"/>
-                <w:szCs w:val="22"/>
               </w:rPr>
             </w:pPr>
             <w:r>
@@ -1061,7 +930,7 @@
         </w:tc>
         <w:tc>
           <w:tcPr>
-            <w:tcW w:w="1012" w:type="dxa"/>
+            <w:tcW w:w="1013" w:type="dxa"/>
             <w:tcBorders>
               <w:top w:val="single" w:sz="4" w:space="0" w:color="000000"/>
               <w:start w:val="single" w:sz="4" w:space="0" w:color="000000"/>
@@ -1077,10 +946,6 @@
               <w:jc w:val="center"/>
               <w:rPr>
                 <w:rFonts w:ascii="Cantarell" w:hAnsi="Cantarell"/>
-                <w:b/>
-                <w:bCs/>
-                <w:sz w:val="22"/>
-                <w:szCs w:val="22"/>
               </w:rPr>
             </w:pPr>
             <w:r>
@@ -1100,7 +965,7 @@
         <w:trPr/>
         <w:tc>
           <w:tcPr>
-            <w:tcW w:w="777" w:type="dxa"/>
+            <w:tcW w:w="776" w:type="dxa"/>
             <w:tcBorders>
               <w:start w:val="single" w:sz="4" w:space="0" w:color="000000"/>
               <w:bottom w:val="single" w:sz="4" w:space="0" w:color="000000"/>
@@ -1113,8 +978,6 @@
               <w:jc w:val="center"/>
               <w:rPr>
                 <w:rFonts w:ascii="Cantarell" w:hAnsi="Cantarell"/>
-                <w:sz w:val="22"/>
-                <w:szCs w:val="22"/>
               </w:rPr>
             </w:pPr>
             <w:r>
@@ -1142,8 +1005,6 @@
               <w:jc w:val="start"/>
               <w:rPr>
                 <w:rFonts w:ascii="Cantarell" w:hAnsi="Cantarell"/>
-                <w:sz w:val="22"/>
-                <w:szCs w:val="22"/>
               </w:rPr>
             </w:pPr>
             <w:r>
@@ -1158,7 +1019,7 @@
         </w:tc>
         <w:tc>
           <w:tcPr>
-            <w:tcW w:w="1012" w:type="dxa"/>
+            <w:tcW w:w="1013" w:type="dxa"/>
             <w:tcBorders>
               <w:start w:val="single" w:sz="4" w:space="0" w:color="000000"/>
               <w:bottom w:val="single" w:sz="4" w:space="0" w:color="000000"/>
@@ -1172,8 +1033,6 @@
               <w:jc w:val="center"/>
               <w:rPr>
                 <w:rFonts w:ascii="Cantarell" w:hAnsi="Cantarell"/>
-                <w:sz w:val="22"/>
-                <w:szCs w:val="22"/>
               </w:rPr>
             </w:pPr>
             <w:r>
@@ -1191,7 +1050,7 @@
         <w:trPr/>
         <w:tc>
           <w:tcPr>
-            <w:tcW w:w="777" w:type="dxa"/>
+            <w:tcW w:w="776" w:type="dxa"/>
             <w:tcBorders>
               <w:start w:val="single" w:sz="4" w:space="0" w:color="000000"/>
               <w:bottom w:val="single" w:sz="4" w:space="0" w:color="000000"/>
@@ -1204,8 +1063,6 @@
               <w:jc w:val="center"/>
               <w:rPr>
                 <w:rFonts w:ascii="Cantarell" w:hAnsi="Cantarell"/>
-                <w:sz w:val="22"/>
-                <w:szCs w:val="22"/>
               </w:rPr>
             </w:pPr>
             <w:r>
@@ -1233,8 +1090,6 @@
               <w:jc w:val="start"/>
               <w:rPr>
                 <w:rFonts w:ascii="Cantarell" w:hAnsi="Cantarell"/>
-                <w:sz w:val="22"/>
-                <w:szCs w:val="22"/>
               </w:rPr>
             </w:pPr>
             <w:r>
@@ -1249,7 +1104,7 @@
         </w:tc>
         <w:tc>
           <w:tcPr>
-            <w:tcW w:w="1012" w:type="dxa"/>
+            <w:tcW w:w="1013" w:type="dxa"/>
             <w:tcBorders>
               <w:start w:val="single" w:sz="4" w:space="0" w:color="000000"/>
               <w:bottom w:val="single" w:sz="4" w:space="0" w:color="000000"/>
@@ -1281,7 +1136,7 @@
         <w:trPr/>
         <w:tc>
           <w:tcPr>
-            <w:tcW w:w="777" w:type="dxa"/>
+            <w:tcW w:w="776" w:type="dxa"/>
             <w:tcBorders>
               <w:start w:val="single" w:sz="4" w:space="0" w:color="000000"/>
               <w:bottom w:val="single" w:sz="4" w:space="0" w:color="000000"/>
@@ -1294,8 +1149,6 @@
               <w:jc w:val="center"/>
               <w:rPr>
                 <w:rFonts w:ascii="Cantarell" w:hAnsi="Cantarell"/>
-                <w:sz w:val="22"/>
-                <w:szCs w:val="22"/>
               </w:rPr>
             </w:pPr>
             <w:r>
@@ -1323,8 +1176,6 @@
               <w:jc w:val="start"/>
               <w:rPr>
                 <w:rFonts w:ascii="Cantarell" w:hAnsi="Cantarell"/>
-                <w:sz w:val="22"/>
-                <w:szCs w:val="22"/>
               </w:rPr>
             </w:pPr>
             <w:r>
@@ -1339,7 +1190,7 @@
         </w:tc>
         <w:tc>
           <w:tcPr>
-            <w:tcW w:w="1012" w:type="dxa"/>
+            <w:tcW w:w="1013" w:type="dxa"/>
             <w:tcBorders>
               <w:start w:val="single" w:sz="4" w:space="0" w:color="000000"/>
               <w:bottom w:val="single" w:sz="4" w:space="0" w:color="000000"/>
@@ -1371,7 +1222,7 @@
         <w:trPr/>
         <w:tc>
           <w:tcPr>
-            <w:tcW w:w="777" w:type="dxa"/>
+            <w:tcW w:w="776" w:type="dxa"/>
             <w:tcBorders>
               <w:start w:val="single" w:sz="4" w:space="0" w:color="000000"/>
               <w:bottom w:val="single" w:sz="4" w:space="0" w:color="000000"/>
@@ -1384,8 +1235,6 @@
               <w:jc w:val="center"/>
               <w:rPr>
                 <w:rFonts w:ascii="Cantarell" w:hAnsi="Cantarell"/>
-                <w:sz w:val="22"/>
-                <w:szCs w:val="22"/>
               </w:rPr>
             </w:pPr>
             <w:r>
@@ -1413,8 +1262,6 @@
               <w:jc w:val="start"/>
               <w:rPr>
                 <w:rFonts w:ascii="Cantarell" w:hAnsi="Cantarell"/>
-                <w:sz w:val="22"/>
-                <w:szCs w:val="22"/>
               </w:rPr>
             </w:pPr>
             <w:r>
@@ -1429,7 +1276,7 @@
         </w:tc>
         <w:tc>
           <w:tcPr>
-            <w:tcW w:w="1012" w:type="dxa"/>
+            <w:tcW w:w="1013" w:type="dxa"/>
             <w:tcBorders>
               <w:start w:val="single" w:sz="4" w:space="0" w:color="000000"/>
               <w:bottom w:val="single" w:sz="4" w:space="0" w:color="000000"/>
@@ -1461,7 +1308,7 @@
         <w:trPr/>
         <w:tc>
           <w:tcPr>
-            <w:tcW w:w="777" w:type="dxa"/>
+            <w:tcW w:w="776" w:type="dxa"/>
             <w:tcBorders>
               <w:start w:val="single" w:sz="4" w:space="0" w:color="000000"/>
               <w:bottom w:val="single" w:sz="4" w:space="0" w:color="000000"/>
@@ -1474,8 +1321,6 @@
               <w:jc w:val="center"/>
               <w:rPr>
                 <w:rFonts w:ascii="Cantarell" w:hAnsi="Cantarell"/>
-                <w:sz w:val="22"/>
-                <w:szCs w:val="22"/>
               </w:rPr>
             </w:pPr>
             <w:r>
@@ -1503,8 +1348,6 @@
               <w:jc w:val="start"/>
               <w:rPr>
                 <w:rFonts w:ascii="Cantarell" w:hAnsi="Cantarell"/>
-                <w:sz w:val="22"/>
-                <w:szCs w:val="22"/>
               </w:rPr>
             </w:pPr>
             <w:r>
@@ -1519,7 +1362,7 @@
         </w:tc>
         <w:tc>
           <w:tcPr>
-            <w:tcW w:w="1012" w:type="dxa"/>
+            <w:tcW w:w="1013" w:type="dxa"/>
             <w:tcBorders>
               <w:start w:val="single" w:sz="4" w:space="0" w:color="000000"/>
               <w:bottom w:val="single" w:sz="4" w:space="0" w:color="000000"/>
@@ -1551,7 +1394,7 @@
         <w:trPr/>
         <w:tc>
           <w:tcPr>
-            <w:tcW w:w="777" w:type="dxa"/>
+            <w:tcW w:w="776" w:type="dxa"/>
             <w:tcBorders>
               <w:start w:val="single" w:sz="4" w:space="0" w:color="000000"/>
               <w:bottom w:val="single" w:sz="4" w:space="0" w:color="000000"/>
@@ -1564,8 +1407,6 @@
               <w:jc w:val="center"/>
               <w:rPr>
                 <w:rFonts w:ascii="Cantarell" w:hAnsi="Cantarell"/>
-                <w:sz w:val="22"/>
-                <w:szCs w:val="22"/>
               </w:rPr>
             </w:pPr>
             <w:r>
@@ -1593,8 +1434,6 @@
               <w:jc w:val="start"/>
               <w:rPr>
                 <w:rFonts w:ascii="Cantarell" w:hAnsi="Cantarell"/>
-                <w:sz w:val="22"/>
-                <w:szCs w:val="22"/>
               </w:rPr>
             </w:pPr>
             <w:r>
@@ -1609,7 +1448,7 @@
         </w:tc>
         <w:tc>
           <w:tcPr>
-            <w:tcW w:w="1012" w:type="dxa"/>
+            <w:tcW w:w="1013" w:type="dxa"/>
             <w:tcBorders>
               <w:start w:val="single" w:sz="4" w:space="0" w:color="000000"/>
               <w:bottom w:val="single" w:sz="4" w:space="0" w:color="000000"/>
@@ -1641,7 +1480,7 @@
         <w:trPr/>
         <w:tc>
           <w:tcPr>
-            <w:tcW w:w="777" w:type="dxa"/>
+            <w:tcW w:w="776" w:type="dxa"/>
             <w:tcBorders>
               <w:start w:val="single" w:sz="4" w:space="0" w:color="000000"/>
               <w:bottom w:val="single" w:sz="4" w:space="0" w:color="000000"/>
@@ -1654,8 +1493,6 @@
               <w:jc w:val="center"/>
               <w:rPr>
                 <w:rFonts w:ascii="Cantarell" w:hAnsi="Cantarell"/>
-                <w:sz w:val="22"/>
-                <w:szCs w:val="22"/>
               </w:rPr>
             </w:pPr>
             <w:r>
@@ -1683,8 +1520,6 @@
               <w:jc w:val="start"/>
               <w:rPr>
                 <w:rFonts w:ascii="Cantarell" w:hAnsi="Cantarell"/>
-                <w:sz w:val="22"/>
-                <w:szCs w:val="22"/>
               </w:rPr>
             </w:pPr>
             <w:r>
@@ -1699,7 +1534,7 @@
         </w:tc>
         <w:tc>
           <w:tcPr>
-            <w:tcW w:w="1012" w:type="dxa"/>
+            <w:tcW w:w="1013" w:type="dxa"/>
             <w:tcBorders>
               <w:start w:val="single" w:sz="4" w:space="0" w:color="000000"/>
               <w:bottom w:val="single" w:sz="4" w:space="0" w:color="000000"/>
@@ -1731,7 +1566,7 @@
         <w:trPr/>
         <w:tc>
           <w:tcPr>
-            <w:tcW w:w="777" w:type="dxa"/>
+            <w:tcW w:w="776" w:type="dxa"/>
             <w:tcBorders>
               <w:start w:val="single" w:sz="4" w:space="0" w:color="000000"/>
               <w:bottom w:val="single" w:sz="4" w:space="0" w:color="000000"/>
@@ -1744,8 +1579,6 @@
               <w:jc w:val="center"/>
               <w:rPr>
                 <w:rFonts w:ascii="Cantarell" w:hAnsi="Cantarell"/>
-                <w:sz w:val="22"/>
-                <w:szCs w:val="22"/>
               </w:rPr>
             </w:pPr>
             <w:r>
@@ -1773,8 +1606,6 @@
               <w:jc w:val="start"/>
               <w:rPr>
                 <w:rFonts w:ascii="Cantarell" w:hAnsi="Cantarell"/>
-                <w:sz w:val="22"/>
-                <w:szCs w:val="22"/>
               </w:rPr>
             </w:pPr>
             <w:r>
@@ -1789,7 +1620,7 @@
         </w:tc>
         <w:tc>
           <w:tcPr>
-            <w:tcW w:w="1012" w:type="dxa"/>
+            <w:tcW w:w="1013" w:type="dxa"/>
             <w:tcBorders>
               <w:start w:val="single" w:sz="4" w:space="0" w:color="000000"/>
               <w:bottom w:val="single" w:sz="4" w:space="0" w:color="000000"/>
@@ -1821,7 +1652,7 @@
         <w:trPr/>
         <w:tc>
           <w:tcPr>
-            <w:tcW w:w="777" w:type="dxa"/>
+            <w:tcW w:w="776" w:type="dxa"/>
             <w:tcBorders>
               <w:start w:val="single" w:sz="4" w:space="0" w:color="000000"/>
               <w:bottom w:val="single" w:sz="4" w:space="0" w:color="000000"/>
@@ -1834,8 +1665,6 @@
               <w:jc w:val="center"/>
               <w:rPr>
                 <w:rFonts w:ascii="Cantarell" w:hAnsi="Cantarell"/>
-                <w:sz w:val="22"/>
-                <w:szCs w:val="22"/>
               </w:rPr>
             </w:pPr>
             <w:r>
@@ -1863,8 +1692,6 @@
               <w:jc w:val="start"/>
               <w:rPr>
                 <w:rFonts w:ascii="Cantarell" w:hAnsi="Cantarell"/>
-                <w:sz w:val="22"/>
-                <w:szCs w:val="22"/>
               </w:rPr>
             </w:pPr>
             <w:r>
@@ -1879,7 +1706,7 @@
         </w:tc>
         <w:tc>
           <w:tcPr>
-            <w:tcW w:w="1012" w:type="dxa"/>
+            <w:tcW w:w="1013" w:type="dxa"/>
             <w:tcBorders>
               <w:start w:val="single" w:sz="4" w:space="0" w:color="000000"/>
               <w:bottom w:val="single" w:sz="4" w:space="0" w:color="000000"/>
@@ -1911,7 +1738,7 @@
         <w:trPr/>
         <w:tc>
           <w:tcPr>
-            <w:tcW w:w="777" w:type="dxa"/>
+            <w:tcW w:w="776" w:type="dxa"/>
             <w:tcBorders>
               <w:start w:val="single" w:sz="4" w:space="0" w:color="000000"/>
               <w:bottom w:val="single" w:sz="4" w:space="0" w:color="000000"/>
@@ -1924,8 +1751,6 @@
               <w:jc w:val="center"/>
               <w:rPr>
                 <w:rFonts w:ascii="Cantarell" w:hAnsi="Cantarell"/>
-                <w:sz w:val="22"/>
-                <w:szCs w:val="22"/>
               </w:rPr>
             </w:pPr>
             <w:r>
@@ -1953,8 +1778,6 @@
               <w:jc w:val="start"/>
               <w:rPr>
                 <w:rFonts w:ascii="Cantarell" w:hAnsi="Cantarell"/>
-                <w:sz w:val="22"/>
-                <w:szCs w:val="22"/>
               </w:rPr>
             </w:pPr>
             <w:r>
@@ -1969,7 +1792,7 @@
         </w:tc>
         <w:tc>
           <w:tcPr>
-            <w:tcW w:w="1012" w:type="dxa"/>
+            <w:tcW w:w="1013" w:type="dxa"/>
             <w:tcBorders>
               <w:start w:val="single" w:sz="4" w:space="0" w:color="000000"/>
               <w:bottom w:val="single" w:sz="4" w:space="0" w:color="000000"/>
@@ -2001,7 +1824,7 @@
         <w:trPr/>
         <w:tc>
           <w:tcPr>
-            <w:tcW w:w="777" w:type="dxa"/>
+            <w:tcW w:w="776" w:type="dxa"/>
             <w:tcBorders>
               <w:start w:val="single" w:sz="4" w:space="0" w:color="000000"/>
               <w:bottom w:val="single" w:sz="4" w:space="0" w:color="000000"/>
@@ -2014,8 +1837,6 @@
               <w:jc w:val="center"/>
               <w:rPr>
                 <w:rFonts w:ascii="Cantarell" w:hAnsi="Cantarell"/>
-                <w:sz w:val="22"/>
-                <w:szCs w:val="22"/>
               </w:rPr>
             </w:pPr>
             <w:r>
@@ -2043,8 +1864,6 @@
               <w:jc w:val="start"/>
               <w:rPr>
                 <w:rFonts w:ascii="Cantarell" w:hAnsi="Cantarell"/>
-                <w:sz w:val="22"/>
-                <w:szCs w:val="22"/>
               </w:rPr>
             </w:pPr>
             <w:r>
@@ -2059,7 +1878,7 @@
         </w:tc>
         <w:tc>
           <w:tcPr>
-            <w:tcW w:w="1012" w:type="dxa"/>
+            <w:tcW w:w="1013" w:type="dxa"/>
             <w:tcBorders>
               <w:start w:val="single" w:sz="4" w:space="0" w:color="000000"/>
               <w:bottom w:val="single" w:sz="4" w:space="0" w:color="000000"/>
@@ -2091,7 +1910,7 @@
         <w:trPr/>
         <w:tc>
           <w:tcPr>
-            <w:tcW w:w="777" w:type="dxa"/>
+            <w:tcW w:w="776" w:type="dxa"/>
             <w:tcBorders>
               <w:start w:val="single" w:sz="4" w:space="0" w:color="000000"/>
               <w:bottom w:val="single" w:sz="4" w:space="0" w:color="000000"/>
@@ -2104,8 +1923,6 @@
               <w:jc w:val="center"/>
               <w:rPr>
                 <w:rFonts w:ascii="Cantarell" w:hAnsi="Cantarell"/>
-                <w:sz w:val="22"/>
-                <w:szCs w:val="22"/>
               </w:rPr>
             </w:pPr>
             <w:r>
@@ -2133,8 +1950,6 @@
               <w:jc w:val="start"/>
               <w:rPr>
                 <w:rFonts w:ascii="Cantarell" w:hAnsi="Cantarell"/>
-                <w:sz w:val="22"/>
-                <w:szCs w:val="22"/>
               </w:rPr>
             </w:pPr>
             <w:r>
@@ -2149,7 +1964,7 @@
         </w:tc>
         <w:tc>
           <w:tcPr>
-            <w:tcW w:w="1012" w:type="dxa"/>
+            <w:tcW w:w="1013" w:type="dxa"/>
             <w:tcBorders>
               <w:start w:val="single" w:sz="4" w:space="0" w:color="000000"/>
               <w:bottom w:val="single" w:sz="4" w:space="0" w:color="000000"/>
@@ -2181,7 +1996,7 @@
         <w:trPr/>
         <w:tc>
           <w:tcPr>
-            <w:tcW w:w="777" w:type="dxa"/>
+            <w:tcW w:w="776" w:type="dxa"/>
             <w:tcBorders>
               <w:start w:val="single" w:sz="4" w:space="0" w:color="000000"/>
               <w:bottom w:val="single" w:sz="4" w:space="0" w:color="000000"/>
@@ -2194,8 +2009,6 @@
               <w:jc w:val="center"/>
               <w:rPr>
                 <w:rFonts w:ascii="Cantarell" w:hAnsi="Cantarell"/>
-                <w:sz w:val="22"/>
-                <w:szCs w:val="22"/>
               </w:rPr>
             </w:pPr>
             <w:r>
@@ -2223,8 +2036,6 @@
               <w:jc w:val="start"/>
               <w:rPr>
                 <w:rFonts w:ascii="Cantarell" w:hAnsi="Cantarell"/>
-                <w:sz w:val="22"/>
-                <w:szCs w:val="22"/>
               </w:rPr>
             </w:pPr>
             <w:r>
@@ -2239,7 +2050,7 @@
         </w:tc>
         <w:tc>
           <w:tcPr>
-            <w:tcW w:w="1012" w:type="dxa"/>
+            <w:tcW w:w="1013" w:type="dxa"/>
             <w:tcBorders>
               <w:start w:val="single" w:sz="4" w:space="0" w:color="000000"/>
               <w:bottom w:val="single" w:sz="4" w:space="0" w:color="000000"/>
@@ -2271,7 +2082,7 @@
         <w:trPr/>
         <w:tc>
           <w:tcPr>
-            <w:tcW w:w="777" w:type="dxa"/>
+            <w:tcW w:w="776" w:type="dxa"/>
             <w:tcBorders>
               <w:start w:val="single" w:sz="4" w:space="0" w:color="000000"/>
               <w:bottom w:val="single" w:sz="4" w:space="0" w:color="000000"/>
@@ -2284,8 +2095,6 @@
               <w:jc w:val="center"/>
               <w:rPr>
                 <w:rFonts w:ascii="Cantarell" w:hAnsi="Cantarell"/>
-                <w:sz w:val="22"/>
-                <w:szCs w:val="22"/>
               </w:rPr>
             </w:pPr>
             <w:r>
@@ -2313,8 +2122,6 @@
               <w:jc w:val="start"/>
               <w:rPr>
                 <w:rFonts w:ascii="Cantarell" w:hAnsi="Cantarell"/>
-                <w:sz w:val="22"/>
-                <w:szCs w:val="22"/>
               </w:rPr>
             </w:pPr>
             <w:r>
@@ -2329,7 +2136,7 @@
         </w:tc>
         <w:tc>
           <w:tcPr>
-            <w:tcW w:w="1012" w:type="dxa"/>
+            <w:tcW w:w="1013" w:type="dxa"/>
             <w:tcBorders>
               <w:start w:val="single" w:sz="4" w:space="0" w:color="000000"/>
               <w:bottom w:val="single" w:sz="4" w:space="0" w:color="000000"/>
@@ -2364,17 +2171,14 @@
         <w:bidi w:val="0"/>
         <w:jc w:val="start"/>
         <w:rPr>
-          <w:u w:val="none"/>
-        </w:rPr>
-      </w:pPr>
-      <w:r>
-        <w:rPr>
-          <w:rFonts w:ascii="Cantarell" w:hAnsi="Cantarell"/>
-          <w:b w:val="false"/>
-          <w:bCs w:val="false"/>
-          <w:sz w:val="22"/>
-          <w:szCs w:val="22"/>
-          <w:u w:val="single"/>
+          <w:rFonts w:ascii="Cantarell" w:hAnsi="Cantarell"/>
+          <w:u w:val="none"/>
+        </w:rPr>
+      </w:pPr>
+      <w:r>
+        <w:rPr>
+          <w:rFonts w:ascii="Cantarell" w:hAnsi="Cantarell"/>
+          <w:u w:val="none"/>
         </w:rPr>
       </w:r>
       <w:r>
@@ -2385,7 +2189,13 @@
       <w:pPr>
         <w:pStyle w:val="Normal"/>
         <w:bidi w:val="0"/>
-        <w:jc w:val="start"/>
+        <w:spacing w:before="0" w:after="0"/>
+        <w:jc w:val="start"/>
+        <w:rPr>
+          <w:rFonts w:ascii="Cantarell" w:hAnsi="Cantarell"/>
+        </w:rPr>
+      </w:pPr>
+      <w:r>
         <w:rPr>
           <w:rFonts w:ascii="Cantarell" w:hAnsi="Cantarell"/>
           <w:b/>
@@ -2394,16 +2204,6 @@
           <w:szCs w:val="22"/>
           <w:u w:val="single"/>
         </w:rPr>
-      </w:pPr>
-      <w:r>
-        <w:rPr>
-          <w:rFonts w:ascii="Cantarell" w:hAnsi="Cantarell"/>
-          <w:b/>
-          <w:bCs/>
-          <w:sz w:val="22"/>
-          <w:szCs w:val="22"/>
-          <w:u w:val="single"/>
-        </w:rPr>
         <w:t>Organisation :</w:t>
       </w:r>
     </w:p>
@@ -2413,19 +2213,18 @@
         <w:bidi w:val="0"/>
         <w:jc w:val="start"/>
         <w:rPr>
-          <w:b w:val="false"/>
-          <w:bCs w:val="false"/>
-          <w:u w:val="none"/>
-        </w:rPr>
-      </w:pPr>
-      <w:r>
-        <w:rPr>
-          <w:rFonts w:ascii="Cantarell" w:hAnsi="Cantarell"/>
-          <w:b/>
-          <w:bCs/>
-          <w:sz w:val="22"/>
-          <w:szCs w:val="22"/>
-          <w:u w:val="single"/>
+          <w:rFonts w:ascii="Cantarell" w:hAnsi="Cantarell"/>
+          <w:b w:val="false"/>
+          <w:bCs w:val="false"/>
+          <w:u w:val="none"/>
+        </w:rPr>
+      </w:pPr>
+      <w:r>
+        <w:rPr>
+          <w:rFonts w:ascii="Cantarell" w:hAnsi="Cantarell"/>
+          <w:b w:val="false"/>
+          <w:bCs w:val="false"/>
+          <w:u w:val="none"/>
         </w:rPr>
       </w:r>
     </w:p>
@@ -2436,11 +2235,6 @@
         <w:jc w:val="start"/>
         <w:rPr>
           <w:rFonts w:ascii="Cantarell" w:hAnsi="Cantarell"/>
-          <w:b w:val="false"/>
-          <w:bCs w:val="false"/>
-          <w:sz w:val="22"/>
-          <w:szCs w:val="22"/>
-          <w:u w:val="single"/>
         </w:rPr>
       </w:pPr>
       <w:r>
@@ -2474,7 +2268,6 @@
           <w:numId w:val="1"/>
         </w:numPr>
         <w:tabs>
-          <w:tab w:val="clear" w:pos="709"/>
           <w:tab w:val="left" w:pos="709" w:leader="none"/>
         </w:tabs>
         <w:bidi w:val="0"/>
@@ -2524,10 +2317,6 @@
         <w:jc w:val="start"/>
         <w:rPr>
           <w:rFonts w:ascii="Cantarell" w:hAnsi="Cantarell"/>
-          <w:b w:val="false"/>
-          <w:bCs w:val="false"/>
-          <w:sz w:val="22"/>
-          <w:szCs w:val="22"/>
         </w:rPr>
       </w:pPr>
       <w:r>
@@ -2558,10 +2347,6 @@
         <w:jc w:val="start"/>
         <w:rPr>
           <w:rFonts w:ascii="Cantarell" w:hAnsi="Cantarell"/>
-          <w:b w:val="false"/>
-          <w:bCs w:val="false"/>
-          <w:sz w:val="22"/>
-          <w:szCs w:val="22"/>
         </w:rPr>
       </w:pPr>
       <w:r>
@@ -2583,7 +2368,6 @@
           <w:numId w:val="1"/>
         </w:numPr>
         <w:tabs>
-          <w:tab w:val="clear" w:pos="709"/>
           <w:tab w:val="left" w:pos="709" w:leader="none"/>
         </w:tabs>
         <w:bidi w:val="0"/>
@@ -2633,10 +2417,6 @@
         <w:jc w:val="start"/>
         <w:rPr>
           <w:rFonts w:ascii="Cantarell" w:hAnsi="Cantarell"/>
-          <w:b w:val="false"/>
-          <w:bCs w:val="false"/>
-          <w:sz w:val="22"/>
-          <w:szCs w:val="22"/>
         </w:rPr>
       </w:pPr>
       <w:r>
@@ -2667,10 +2447,6 @@
         <w:jc w:val="start"/>
         <w:rPr>
           <w:rFonts w:ascii="Cantarell" w:hAnsi="Cantarell"/>
-          <w:b w:val="false"/>
-          <w:bCs w:val="false"/>
-          <w:sz w:val="22"/>
-          <w:szCs w:val="22"/>
         </w:rPr>
       </w:pPr>
       <w:r>
@@ -2700,10 +2476,6 @@
         <w:jc w:val="start"/>
         <w:rPr>
           <w:rFonts w:ascii="Cantarell" w:hAnsi="Cantarell"/>
-          <w:b w:val="false"/>
-          <w:bCs w:val="false"/>
-          <w:sz w:val="22"/>
-          <w:szCs w:val="22"/>
         </w:rPr>
       </w:pPr>
       <w:r>
@@ -2724,10 +2496,6 @@
         <w:jc w:val="start"/>
         <w:rPr>
           <w:rFonts w:ascii="Cantarell" w:hAnsi="Cantarell"/>
-          <w:b w:val="false"/>
-          <w:bCs w:val="false"/>
-          <w:sz w:val="22"/>
-          <w:szCs w:val="22"/>
         </w:rPr>
       </w:pPr>
       <w:r>
@@ -2760,7 +2528,6 @@
           <w:numId w:val="2"/>
         </w:numPr>
         <w:tabs>
-          <w:tab w:val="clear" w:pos="709"/>
           <w:tab w:val="left" w:pos="709" w:leader="none"/>
         </w:tabs>
         <w:bidi w:val="0"/>
@@ -2810,10 +2577,6 @@
         <w:jc w:val="start"/>
         <w:rPr>
           <w:rFonts w:ascii="Cantarell" w:hAnsi="Cantarell"/>
-          <w:b w:val="false"/>
-          <w:bCs w:val="false"/>
-          <w:sz w:val="22"/>
-          <w:szCs w:val="22"/>
         </w:rPr>
       </w:pPr>
       <w:r>
@@ -2844,10 +2607,6 @@
         <w:jc w:val="start"/>
         <w:rPr>
           <w:rFonts w:ascii="Cantarell" w:hAnsi="Cantarell"/>
-          <w:b w:val="false"/>
-          <w:bCs w:val="false"/>
-          <w:sz w:val="22"/>
-          <w:szCs w:val="22"/>
         </w:rPr>
       </w:pPr>
       <w:r>
@@ -2878,10 +2637,6 @@
         <w:jc w:val="start"/>
         <w:rPr>
           <w:rFonts w:ascii="Cantarell" w:hAnsi="Cantarell"/>
-          <w:b w:val="false"/>
-          <w:bCs w:val="false"/>
-          <w:sz w:val="22"/>
-          <w:szCs w:val="22"/>
         </w:rPr>
       </w:pPr>
       <w:r>
@@ -2903,7 +2658,6 @@
           <w:numId w:val="2"/>
         </w:numPr>
         <w:tabs>
-          <w:tab w:val="clear" w:pos="709"/>
           <w:tab w:val="left" w:pos="709" w:leader="none"/>
         </w:tabs>
         <w:bidi w:val="0"/>
@@ -2953,10 +2707,6 @@
         <w:jc w:val="start"/>
         <w:rPr>
           <w:rFonts w:ascii="Cantarell" w:hAnsi="Cantarell"/>
-          <w:b w:val="false"/>
-          <w:bCs w:val="false"/>
-          <w:sz w:val="22"/>
-          <w:szCs w:val="22"/>
         </w:rPr>
       </w:pPr>
       <w:r>
@@ -2987,10 +2737,6 @@
         <w:jc w:val="start"/>
         <w:rPr>
           <w:rFonts w:ascii="Cantarell" w:hAnsi="Cantarell"/>
-          <w:b w:val="false"/>
-          <w:bCs w:val="false"/>
-          <w:sz w:val="22"/>
-          <w:szCs w:val="22"/>
         </w:rPr>
       </w:pPr>
       <w:r>
@@ -3020,10 +2766,6 @@
         <w:jc w:val="start"/>
         <w:rPr>
           <w:rFonts w:ascii="Cantarell" w:hAnsi="Cantarell"/>
-          <w:b w:val="false"/>
-          <w:bCs w:val="false"/>
-          <w:sz w:val="22"/>
-          <w:szCs w:val="22"/>
         </w:rPr>
       </w:pPr>
       <w:r>
@@ -3044,10 +2786,6 @@
         <w:jc w:val="start"/>
         <w:rPr>
           <w:rFonts w:ascii="Cantarell" w:hAnsi="Cantarell"/>
-          <w:b w:val="false"/>
-          <w:bCs w:val="false"/>
-          <w:sz w:val="22"/>
-          <w:szCs w:val="22"/>
         </w:rPr>
       </w:pPr>
       <w:r>
@@ -3080,7 +2818,6 @@
           <w:numId w:val="3"/>
         </w:numPr>
         <w:tabs>
-          <w:tab w:val="clear" w:pos="709"/>
           <w:tab w:val="left" w:pos="709" w:leader="none"/>
         </w:tabs>
         <w:bidi w:val="0"/>
@@ -3130,10 +2867,6 @@
         <w:jc w:val="start"/>
         <w:rPr>
           <w:rFonts w:ascii="Cantarell" w:hAnsi="Cantarell"/>
-          <w:b w:val="false"/>
-          <w:bCs w:val="false"/>
-          <w:sz w:val="22"/>
-          <w:szCs w:val="22"/>
         </w:rPr>
       </w:pPr>
       <w:r>
@@ -3164,10 +2897,6 @@
         <w:jc w:val="start"/>
         <w:rPr>
           <w:rFonts w:ascii="Cantarell" w:hAnsi="Cantarell"/>
-          <w:b w:val="false"/>
-          <w:bCs w:val="false"/>
-          <w:sz w:val="22"/>
-          <w:szCs w:val="22"/>
         </w:rPr>
       </w:pPr>
       <w:r>
@@ -3198,10 +2927,6 @@
         <w:jc w:val="start"/>
         <w:rPr>
           <w:rFonts w:ascii="Cantarell" w:hAnsi="Cantarell"/>
-          <w:b w:val="false"/>
-          <w:bCs w:val="false"/>
-          <w:sz w:val="22"/>
-          <w:szCs w:val="22"/>
         </w:rPr>
       </w:pPr>
       <w:r>
@@ -3223,7 +2948,6 @@
           <w:numId w:val="3"/>
         </w:numPr>
         <w:tabs>
-          <w:tab w:val="clear" w:pos="709"/>
           <w:tab w:val="left" w:pos="709" w:leader="none"/>
         </w:tabs>
         <w:bidi w:val="0"/>
@@ -3273,10 +2997,6 @@
         <w:jc w:val="start"/>
         <w:rPr>
           <w:rFonts w:ascii="Cantarell" w:hAnsi="Cantarell"/>
-          <w:b w:val="false"/>
-          <w:bCs w:val="false"/>
-          <w:sz w:val="22"/>
-          <w:szCs w:val="22"/>
         </w:rPr>
       </w:pPr>
       <w:r>
@@ -3307,10 +3027,6 @@
         <w:jc w:val="start"/>
         <w:rPr>
           <w:rFonts w:ascii="Cantarell" w:hAnsi="Cantarell"/>
-          <w:b w:val="false"/>
-          <w:bCs w:val="false"/>
-          <w:sz w:val="22"/>
-          <w:szCs w:val="22"/>
         </w:rPr>
       </w:pPr>
       <w:r>
@@ -3340,10 +3056,6 @@
         <w:jc w:val="start"/>
         <w:rPr>
           <w:rFonts w:ascii="Cantarell" w:hAnsi="Cantarell"/>
-          <w:b w:val="false"/>
-          <w:bCs w:val="false"/>
-          <w:sz w:val="22"/>
-          <w:szCs w:val="22"/>
         </w:rPr>
       </w:pPr>
       <w:r>
@@ -3417,10 +3129,6 @@
               <w:jc w:val="center"/>
               <w:rPr>
                 <w:rFonts w:ascii="Cantarell" w:hAnsi="Cantarell"/>
-                <w:b/>
-                <w:bCs/>
-                <w:sz w:val="22"/>
-                <w:szCs w:val="22"/>
               </w:rPr>
             </w:pPr>
             <w:r>
@@ -3452,10 +3160,6 @@
               <w:jc w:val="center"/>
               <w:rPr>
                 <w:rFonts w:ascii="Cantarell" w:hAnsi="Cantarell"/>
-                <w:b/>
-                <w:bCs/>
-                <w:sz w:val="22"/>
-                <w:szCs w:val="22"/>
               </w:rPr>
             </w:pPr>
             <w:r>
@@ -3488,10 +3192,6 @@
               <w:jc w:val="center"/>
               <w:rPr>
                 <w:rFonts w:ascii="Cantarell" w:hAnsi="Cantarell"/>
-                <w:b/>
-                <w:bCs/>
-                <w:sz w:val="22"/>
-                <w:szCs w:val="22"/>
               </w:rPr>
             </w:pPr>
             <w:r>
@@ -3524,8 +3224,6 @@
               <w:jc w:val="center"/>
               <w:rPr>
                 <w:rFonts w:ascii="Cantarell" w:hAnsi="Cantarell"/>
-                <w:sz w:val="22"/>
-                <w:szCs w:val="22"/>
               </w:rPr>
             </w:pPr>
             <w:r>
@@ -3534,7 +3232,7 @@
                 <w:sz w:val="22"/>
                 <w:szCs w:val="22"/>
               </w:rPr>
-              <w:t>Membre 1</w:t>
+              <w:t>Clément</w:t>
             </w:r>
           </w:p>
         </w:tc>
@@ -3553,8 +3251,6 @@
               <w:jc w:val="center"/>
               <w:rPr>
                 <w:rFonts w:ascii="Cantarell" w:hAnsi="Cantarell"/>
-                <w:sz w:val="22"/>
-                <w:szCs w:val="22"/>
               </w:rPr>
             </w:pPr>
             <w:r>
@@ -3563,7 +3259,7 @@
                 <w:sz w:val="22"/>
                 <w:szCs w:val="22"/>
               </w:rPr>
-              <w:t>Concepteur</w:t>
+              <w:t>Architecte technique</w:t>
             </w:r>
           </w:p>
         </w:tc>
@@ -3583,8 +3279,6 @@
               <w:jc w:val="center"/>
               <w:rPr>
                 <w:rFonts w:ascii="Cantarell" w:hAnsi="Cantarell"/>
-                <w:sz w:val="22"/>
-                <w:szCs w:val="22"/>
               </w:rPr>
             </w:pPr>
             <w:r>
@@ -3615,8 +3309,6 @@
               <w:jc w:val="center"/>
               <w:rPr>
                 <w:rFonts w:ascii="Cantarell" w:hAnsi="Cantarell"/>
-                <w:sz w:val="22"/>
-                <w:szCs w:val="22"/>
               </w:rPr>
             </w:pPr>
             <w:r>
@@ -3625,7 +3317,7 @@
                 <w:sz w:val="22"/>
                 <w:szCs w:val="22"/>
               </w:rPr>
-              <w:t>Membre 2</w:t>
+              <w:t>Corentin</w:t>
             </w:r>
           </w:p>
         </w:tc>
@@ -3644,8 +3336,6 @@
               <w:jc w:val="center"/>
               <w:rPr>
                 <w:rFonts w:ascii="Cantarell" w:hAnsi="Cantarell"/>
-                <w:sz w:val="22"/>
-                <w:szCs w:val="22"/>
               </w:rPr>
             </w:pPr>
             <w:r>
@@ -3654,7 +3344,7 @@
                 <w:sz w:val="22"/>
                 <w:szCs w:val="22"/>
               </w:rPr>
-              <w:t>Architecte Technique</w:t>
+              <w:t>Concepteur</w:t>
             </w:r>
           </w:p>
         </w:tc>
@@ -3674,8 +3364,6 @@
               <w:jc w:val="center"/>
               <w:rPr>
                 <w:rFonts w:ascii="Cantarell" w:hAnsi="Cantarell"/>
-                <w:sz w:val="22"/>
-                <w:szCs w:val="22"/>
               </w:rPr>
             </w:pPr>
             <w:r>
@@ -3706,8 +3394,6 @@
               <w:jc w:val="center"/>
               <w:rPr>
                 <w:rFonts w:ascii="Cantarell" w:hAnsi="Cantarell"/>
-                <w:sz w:val="22"/>
-                <w:szCs w:val="22"/>
               </w:rPr>
             </w:pPr>
             <w:r>
@@ -3716,7 +3402,7 @@
                 <w:sz w:val="22"/>
                 <w:szCs w:val="22"/>
               </w:rPr>
-              <w:t>Membre 3</w:t>
+              <w:t>Angel</w:t>
             </w:r>
           </w:p>
         </w:tc>
@@ -3735,8 +3421,6 @@
               <w:jc w:val="center"/>
               <w:rPr>
                 <w:rFonts w:ascii="Cantarell" w:hAnsi="Cantarell"/>
-                <w:sz w:val="22"/>
-                <w:szCs w:val="22"/>
               </w:rPr>
             </w:pPr>
             <w:r>
@@ -3765,8 +3449,6 @@
               <w:jc w:val="center"/>
               <w:rPr>
                 <w:rFonts w:ascii="Cantarell" w:hAnsi="Cantarell"/>
-                <w:sz w:val="22"/>
-                <w:szCs w:val="22"/>
               </w:rPr>
             </w:pPr>
             <w:r>
@@ -3811,7 +3493,13 @@
       <w:pPr>
         <w:pStyle w:val="Normal"/>
         <w:bidi w:val="0"/>
-        <w:jc w:val="start"/>
+        <w:spacing w:before="0" w:after="0"/>
+        <w:jc w:val="start"/>
+        <w:rPr>
+          <w:rFonts w:ascii="Cantarell" w:hAnsi="Cantarell"/>
+        </w:rPr>
+      </w:pPr>
+      <w:r>
         <w:rPr>
           <w:rFonts w:ascii="Cantarell" w:hAnsi="Cantarell"/>
           <w:b/>
@@ -3820,6 +3508,130 @@
           <w:szCs w:val="22"/>
           <w:u w:val="single"/>
         </w:rPr>
+        <w:t>Architecture logicielle :</w:t>
+      </w:r>
+    </w:p>
+    <w:p>
+      <w:pPr>
+        <w:pStyle w:val="Normal"/>
+        <w:bidi w:val="0"/>
+        <w:jc w:val="start"/>
+        <w:rPr>
+          <w:rFonts w:ascii="Cantarell" w:hAnsi="Cantarell"/>
+          <w:b w:val="false"/>
+          <w:bCs w:val="false"/>
+          <w:u w:val="none"/>
+        </w:rPr>
+      </w:pPr>
+      <w:r>
+        <w:rPr>
+          <w:rFonts w:ascii="Cantarell" w:hAnsi="Cantarell"/>
+          <w:b w:val="false"/>
+          <w:bCs w:val="false"/>
+          <w:u w:val="none"/>
+        </w:rPr>
+      </w:r>
+    </w:p>
+    <w:p>
+      <w:pPr>
+        <w:pStyle w:val="Normal"/>
+        <w:bidi w:val="0"/>
+        <w:jc w:val="start"/>
+        <w:rPr>
+          <w:rFonts w:ascii="Cantarell" w:hAnsi="Cantarell"/>
+        </w:rPr>
+      </w:pPr>
+      <w:r>
+        <w:rPr>
+          <w:rFonts w:ascii="Cantarell" w:hAnsi="Cantarell"/>
+          <w:b w:val="false"/>
+          <w:bCs w:val="false"/>
+          <w:sz w:val="22"/>
+          <w:szCs w:val="22"/>
+          <w:u w:val="none"/>
+        </w:rPr>
+        <w:t>L'architecture de ce projet peut être découpée en plusieurs modules principaux, chacun chargé d'une fonctionnalité spécifique du chat-bot. Les modules sont indépendants et interagissent via des structures de données et des fonctions exposées, ce qui rend le projet extensible et maintenable.</w:t>
+      </w:r>
+    </w:p>
+    <w:p>
+      <w:pPr>
+        <w:pStyle w:val="Normal"/>
+        <w:bidi w:val="0"/>
+        <w:jc w:val="start"/>
+        <w:rPr>
+          <w:rFonts w:ascii="Cantarell" w:hAnsi="Cantarell"/>
+          <w:b w:val="false"/>
+          <w:bCs w:val="false"/>
+          <w:sz w:val="22"/>
+          <w:szCs w:val="22"/>
+          <w:u w:val="none"/>
+        </w:rPr>
+      </w:pPr>
+      <w:r>
+        <w:rPr>
+          <w:rFonts w:ascii="Cantarell" w:hAnsi="Cantarell"/>
+          <w:b w:val="false"/>
+          <w:bCs w:val="false"/>
+          <w:sz w:val="22"/>
+          <w:szCs w:val="22"/>
+          <w:u w:val="none"/>
+        </w:rPr>
+      </w:r>
+    </w:p>
+    <w:p>
+      <w:pPr>
+        <w:pStyle w:val="Normal"/>
+        <w:bidi w:val="0"/>
+        <w:jc w:val="start"/>
+        <w:rPr>
+          <w:rFonts w:ascii="Cantarell" w:hAnsi="Cantarell"/>
+        </w:rPr>
+      </w:pPr>
+      <w:r>
+        <w:rPr>
+          <w:rFonts w:ascii="Cantarell" w:hAnsi="Cantarell"/>
+          <w:b w:val="false"/>
+          <w:bCs w:val="false"/>
+          <w:sz w:val="22"/>
+          <w:szCs w:val="22"/>
+          <w:u w:val="single"/>
+        </w:rPr>
+        <w:t>Modules et principales fonctions :</w:t>
+      </w:r>
+    </w:p>
+    <w:p>
+      <w:pPr>
+        <w:pStyle w:val="Normal"/>
+        <w:bidi w:val="0"/>
+        <w:jc w:val="start"/>
+        <w:rPr>
+          <w:rFonts w:ascii="Cantarell" w:hAnsi="Cantarell"/>
+          <w:b w:val="false"/>
+          <w:bCs w:val="false"/>
+          <w:sz w:val="22"/>
+          <w:szCs w:val="22"/>
+          <w:u w:val="none"/>
+        </w:rPr>
+      </w:pPr>
+      <w:r>
+        <w:rPr>
+          <w:rFonts w:ascii="Cantarell" w:hAnsi="Cantarell"/>
+          <w:b w:val="false"/>
+          <w:bCs w:val="false"/>
+          <w:sz w:val="22"/>
+          <w:szCs w:val="22"/>
+          <w:u w:val="none"/>
+        </w:rPr>
+      </w:r>
+    </w:p>
+    <w:p>
+      <w:pPr>
+        <w:pStyle w:val="Normal"/>
+        <w:bidi w:val="0"/>
+        <w:jc w:val="start"/>
+        <w:rPr>
+          <w:rFonts w:ascii="Cantarell" w:hAnsi="Cantarell"/>
+        </w:rPr>
       </w:pPr>
       <w:r>
         <w:rPr>
@@ -3828,20 +3640,128 @@
           <w:bCs/>
           <w:sz w:val="22"/>
           <w:szCs w:val="22"/>
+          <w:u w:val="none"/>
+        </w:rPr>
+        <w:t>Module Utilisateur</w:t>
+      </w:r>
+    </w:p>
+    <w:p>
+      <w:pPr>
+        <w:pStyle w:val="Normal"/>
+        <w:bidi w:val="0"/>
+        <w:jc w:val="start"/>
+        <w:rPr>
+          <w:rFonts w:ascii="Cantarell" w:hAnsi="Cantarell"/>
+        </w:rPr>
+      </w:pPr>
+      <w:r>
+        <w:rPr>
+          <w:rFonts w:ascii="Cantarell" w:hAnsi="Cantarell"/>
+          <w:b w:val="false"/>
+          <w:bCs w:val="false"/>
+          <w:sz w:val="22"/>
+          <w:szCs w:val="22"/>
+          <w:u w:val="none"/>
+        </w:rPr>
+        <w:t>Gère la création, la modification et la suppression des utilisateurs.</w:t>
+      </w:r>
+    </w:p>
+    <w:p>
+      <w:pPr>
+        <w:pStyle w:val="Normal"/>
+        <w:bidi w:val="0"/>
+        <w:jc w:val="start"/>
+        <w:rPr>
+          <w:rFonts w:ascii="Cantarell" w:hAnsi="Cantarell"/>
+        </w:rPr>
+      </w:pPr>
+      <w:r>
+        <w:rPr>
+          <w:rFonts w:ascii="Cantarell" w:hAnsi="Cantarell"/>
+          <w:b w:val="false"/>
+          <w:bCs w:val="false"/>
+          <w:sz w:val="22"/>
+          <w:szCs w:val="22"/>
           <w:u w:val="single"/>
         </w:rPr>
-        <w:t>Architecture logicielle :</w:t>
-      </w:r>
-    </w:p>
-    <w:p>
-      <w:pPr>
-        <w:pStyle w:val="Normal"/>
-        <w:bidi w:val="0"/>
-        <w:jc w:val="start"/>
-        <w:rPr>
-          <w:b w:val="false"/>
-          <w:bCs w:val="false"/>
-          <w:u w:val="none"/>
+        <w:t>Fonctions principales :</w:t>
+      </w:r>
+      <w:r>
+        <w:rPr>
+          <w:rFonts w:ascii="Cantarell" w:hAnsi="Cantarell"/>
+          <w:b w:val="false"/>
+          <w:bCs w:val="false"/>
+          <w:sz w:val="22"/>
+          <w:szCs w:val="22"/>
+          <w:u w:val="none"/>
+        </w:rPr>
+        <w:t xml:space="preserve"> ajouterUtilisateur, modifierUtilisateur, supprimerUtilisateur, chargerUtilisateur.</w:t>
+      </w:r>
+    </w:p>
+    <w:p>
+      <w:pPr>
+        <w:pStyle w:val="Normal"/>
+        <w:bidi w:val="0"/>
+        <w:jc w:val="start"/>
+        <w:rPr>
+          <w:rFonts w:ascii="Cantarell" w:hAnsi="Cantarell"/>
+        </w:rPr>
+      </w:pPr>
+      <w:r>
+        <w:rPr>
+          <w:rFonts w:ascii="Cantarell" w:hAnsi="Cantarell"/>
+          <w:b w:val="false"/>
+          <w:bCs w:val="false"/>
+          <w:sz w:val="22"/>
+          <w:szCs w:val="22"/>
+          <w:u w:val="single"/>
+        </w:rPr>
+        <w:t>Fichiers :</w:t>
+      </w:r>
+      <w:r>
+        <w:rPr>
+          <w:rFonts w:ascii="Cantarell" w:hAnsi="Cantarell"/>
+          <w:b w:val="false"/>
+          <w:bCs w:val="false"/>
+          <w:sz w:val="22"/>
+          <w:szCs w:val="22"/>
+          <w:u w:val="none"/>
+        </w:rPr>
+        <w:t xml:space="preserve"> User.c, User.h</w:t>
+      </w:r>
+    </w:p>
+    <w:p>
+      <w:pPr>
+        <w:pStyle w:val="Normal"/>
+        <w:bidi w:val="0"/>
+        <w:jc w:val="start"/>
+        <w:rPr>
+          <w:rFonts w:ascii="Cantarell" w:hAnsi="Cantarell"/>
+          <w:b w:val="false"/>
+          <w:bCs w:val="false"/>
+          <w:sz w:val="22"/>
+          <w:szCs w:val="22"/>
+          <w:u w:val="none"/>
+        </w:rPr>
+      </w:pPr>
+      <w:r>
+        <w:rPr>
+          <w:rFonts w:ascii="Cantarell" w:hAnsi="Cantarell"/>
+          <w:b w:val="false"/>
+          <w:bCs w:val="false"/>
+          <w:sz w:val="22"/>
+          <w:szCs w:val="22"/>
+          <w:u w:val="none"/>
+        </w:rPr>
+      </w:r>
+    </w:p>
+    <w:p>
+      <w:pPr>
+        <w:pStyle w:val="Normal"/>
+        <w:bidi w:val="0"/>
+        <w:jc w:val="start"/>
+        <w:rPr>
+          <w:rFonts w:ascii="Cantarell" w:hAnsi="Cantarell"/>
         </w:rPr>
       </w:pPr>
       <w:r>
@@ -3851,66 +3771,74 @@
           <w:bCs/>
           <w:sz w:val="22"/>
           <w:szCs w:val="22"/>
+          <w:u w:val="none"/>
+        </w:rPr>
+        <w:t>Module Historique</w:t>
+      </w:r>
+    </w:p>
+    <w:p>
+      <w:pPr>
+        <w:pStyle w:val="Normal"/>
+        <w:bidi w:val="0"/>
+        <w:jc w:val="start"/>
+        <w:rPr>
+          <w:rFonts w:ascii="Cantarell" w:hAnsi="Cantarell"/>
+        </w:rPr>
+      </w:pPr>
+      <w:r>
+        <w:rPr>
+          <w:rFonts w:ascii="Cantarell" w:hAnsi="Cantarell"/>
+          <w:b w:val="false"/>
+          <w:bCs w:val="false"/>
+          <w:sz w:val="22"/>
+          <w:szCs w:val="22"/>
+          <w:u w:val="none"/>
+        </w:rPr>
+        <w:t>Enregistre l'historique de chaque conversation dans un fichier et permet de le charger pour les utilisateurs existants.</w:t>
+      </w:r>
+    </w:p>
+    <w:p>
+      <w:pPr>
+        <w:pStyle w:val="Normal"/>
+        <w:bidi w:val="0"/>
+        <w:jc w:val="start"/>
+        <w:rPr>
+          <w:rFonts w:ascii="Cantarell" w:hAnsi="Cantarell"/>
+        </w:rPr>
+      </w:pPr>
+      <w:r>
+        <w:rPr>
+          <w:rFonts w:ascii="Cantarell" w:hAnsi="Cantarell"/>
+          <w:b w:val="false"/>
+          <w:bCs w:val="false"/>
+          <w:sz w:val="22"/>
+          <w:szCs w:val="22"/>
           <w:u w:val="single"/>
         </w:rPr>
-      </w:r>
-    </w:p>
-    <w:p>
-      <w:pPr>
-        <w:pStyle w:val="Normal"/>
-        <w:bidi w:val="0"/>
-        <w:jc w:val="start"/>
-        <w:rPr>
-          <w:rFonts w:ascii="Cantarell" w:hAnsi="Cantarell"/>
-          <w:b w:val="false"/>
-          <w:bCs w:val="false"/>
-          <w:sz w:val="22"/>
-          <w:szCs w:val="22"/>
-          <w:u w:val="none"/>
-        </w:rPr>
-      </w:pPr>
-      <w:r>
-        <w:rPr>
-          <w:rFonts w:ascii="Cantarell" w:hAnsi="Cantarell"/>
-          <w:b w:val="false"/>
-          <w:bCs w:val="false"/>
-          <w:sz w:val="22"/>
-          <w:szCs w:val="22"/>
-          <w:u w:val="none"/>
-        </w:rPr>
-        <w:t>L'architecture de ce projet peut être découpée en plusieurs modules principaux, chacun chargé d'une fonctionnalité spécifique du chat-bot. Les modules sont indépendants et interagissent via des structures de données et des fonctions exposées, ce qui rend le projet extensible et maintenable.</w:t>
-      </w:r>
-    </w:p>
-    <w:p>
-      <w:pPr>
-        <w:pStyle w:val="Normal"/>
-        <w:bidi w:val="0"/>
-        <w:jc w:val="start"/>
-        <w:rPr>
-          <w:rFonts w:ascii="Cantarell" w:hAnsi="Cantarell"/>
-          <w:b w:val="false"/>
-          <w:bCs w:val="false"/>
-          <w:sz w:val="22"/>
-          <w:szCs w:val="22"/>
-          <w:u w:val="none"/>
-        </w:rPr>
-      </w:pPr>
-      <w:r>
-        <w:rPr>
-          <w:rFonts w:ascii="Cantarell" w:hAnsi="Cantarell"/>
-          <w:b w:val="false"/>
-          <w:bCs w:val="false"/>
-          <w:sz w:val="22"/>
-          <w:szCs w:val="22"/>
-          <w:u w:val="none"/>
-        </w:rPr>
-      </w:r>
-    </w:p>
-    <w:p>
-      <w:pPr>
-        <w:pStyle w:val="Normal"/>
-        <w:bidi w:val="0"/>
-        <w:jc w:val="start"/>
+        <w:t>Fonctions principales :</w:t>
+      </w:r>
+      <w:r>
+        <w:rPr>
+          <w:rFonts w:ascii="Cantarell" w:hAnsi="Cantarell"/>
+          <w:b w:val="false"/>
+          <w:bCs w:val="false"/>
+          <w:sz w:val="22"/>
+          <w:szCs w:val="22"/>
+          <w:u w:val="none"/>
+        </w:rPr>
+        <w:t xml:space="preserve"> sauvegarderHistorique, chargerHistorique.</w:t>
+      </w:r>
+    </w:p>
+    <w:p>
+      <w:pPr>
+        <w:pStyle w:val="Normal"/>
+        <w:bidi w:val="0"/>
+        <w:jc w:val="start"/>
+        <w:rPr>
+          <w:rFonts w:ascii="Cantarell" w:hAnsi="Cantarell"/>
+        </w:rPr>
+      </w:pPr>
+      <w:r>
         <w:rPr>
           <w:rFonts w:ascii="Cantarell" w:hAnsi="Cantarell"/>
           <w:b w:val="false"/>
@@ -3919,49 +3847,55 @@
           <w:szCs w:val="22"/>
           <w:u w:val="single"/>
         </w:rPr>
-      </w:pPr>
-      <w:r>
-        <w:rPr>
-          <w:rFonts w:ascii="Cantarell" w:hAnsi="Cantarell"/>
-          <w:b w:val="false"/>
-          <w:bCs w:val="false"/>
-          <w:sz w:val="22"/>
-          <w:szCs w:val="22"/>
-          <w:u w:val="single"/>
-        </w:rPr>
-        <w:t>Modules et principales fonctions :</w:t>
-      </w:r>
-    </w:p>
-    <w:p>
-      <w:pPr>
-        <w:pStyle w:val="Normal"/>
-        <w:bidi w:val="0"/>
-        <w:jc w:val="start"/>
-        <w:rPr>
-          <w:rFonts w:ascii="Cantarell" w:hAnsi="Cantarell"/>
-          <w:b w:val="false"/>
-          <w:bCs w:val="false"/>
-          <w:sz w:val="22"/>
-          <w:szCs w:val="22"/>
-          <w:u w:val="none"/>
-        </w:rPr>
-      </w:pPr>
-      <w:r>
-        <w:rPr>
-          <w:rFonts w:ascii="Cantarell" w:hAnsi="Cantarell"/>
-          <w:b w:val="false"/>
-          <w:bCs w:val="false"/>
-          <w:sz w:val="22"/>
-          <w:szCs w:val="22"/>
-          <w:u w:val="none"/>
-        </w:rPr>
-      </w:r>
-    </w:p>
-    <w:p>
-      <w:pPr>
-        <w:pStyle w:val="Normal"/>
-        <w:bidi w:val="0"/>
-        <w:jc w:val="start"/>
+        <w:t>Fichiers :</w:t>
+      </w:r>
+      <w:r>
+        <w:rPr>
+          <w:rFonts w:ascii="Cantarell" w:hAnsi="Cantarell"/>
+          <w:b w:val="false"/>
+          <w:bCs w:val="false"/>
+          <w:sz w:val="22"/>
+          <w:szCs w:val="22"/>
+          <w:u w:val="none"/>
+        </w:rPr>
+        <w:t xml:space="preserve"> Historique.c, Historique.h</w:t>
+      </w:r>
+    </w:p>
+    <w:p>
+      <w:pPr>
+        <w:pStyle w:val="Normal"/>
+        <w:bidi w:val="0"/>
+        <w:jc w:val="start"/>
+        <w:rPr>
+          <w:rFonts w:ascii="Cantarell" w:hAnsi="Cantarell"/>
+          <w:b w:val="false"/>
+          <w:bCs w:val="false"/>
+          <w:sz w:val="22"/>
+          <w:szCs w:val="22"/>
+          <w:u w:val="none"/>
+        </w:rPr>
+      </w:pPr>
+      <w:r>
+        <w:rPr>
+          <w:rFonts w:ascii="Cantarell" w:hAnsi="Cantarell"/>
+          <w:b w:val="false"/>
+          <w:bCs w:val="false"/>
+          <w:sz w:val="22"/>
+          <w:szCs w:val="22"/>
+          <w:u w:val="none"/>
+        </w:rPr>
+      </w:r>
+    </w:p>
+    <w:p>
+      <w:pPr>
+        <w:pStyle w:val="Normal"/>
+        <w:bidi w:val="0"/>
+        <w:jc w:val="start"/>
+        <w:rPr>
+          <w:rFonts w:ascii="Cantarell" w:hAnsi="Cantarell"/>
+        </w:rPr>
+      </w:pPr>
+      <w:r>
         <w:rPr>
           <w:rFonts w:ascii="Cantarell" w:hAnsi="Cantarell"/>
           <w:b/>
@@ -3970,6 +3904,119 @@
           <w:szCs w:val="22"/>
           <w:u w:val="none"/>
         </w:rPr>
+        <w:t>Module Réponses</w:t>
+      </w:r>
+    </w:p>
+    <w:p>
+      <w:pPr>
+        <w:pStyle w:val="Normal"/>
+        <w:bidi w:val="0"/>
+        <w:jc w:val="start"/>
+        <w:rPr>
+          <w:rFonts w:ascii="Cantarell" w:hAnsi="Cantarell"/>
+        </w:rPr>
+      </w:pPr>
+      <w:r>
+        <w:rPr>
+          <w:rFonts w:ascii="Cantarell" w:hAnsi="Cantarell"/>
+          <w:b w:val="false"/>
+          <w:bCs w:val="false"/>
+          <w:sz w:val="22"/>
+          <w:szCs w:val="22"/>
+          <w:u w:val="none"/>
+        </w:rPr>
+        <w:t>Gère les réponses prédéfinies du chat-bot en fonction de déclencheurs (mots-clés ou phrases).</w:t>
+      </w:r>
+    </w:p>
+    <w:p>
+      <w:pPr>
+        <w:pStyle w:val="Normal"/>
+        <w:bidi w:val="0"/>
+        <w:jc w:val="start"/>
+        <w:rPr>
+          <w:rFonts w:ascii="Cantarell" w:hAnsi="Cantarell"/>
+        </w:rPr>
+      </w:pPr>
+      <w:r>
+        <w:rPr>
+          <w:rFonts w:ascii="Cantarell" w:hAnsi="Cantarell"/>
+          <w:b w:val="false"/>
+          <w:bCs w:val="false"/>
+          <w:sz w:val="22"/>
+          <w:szCs w:val="22"/>
+          <w:u w:val="single"/>
+        </w:rPr>
+        <w:t>Fonctions principales :</w:t>
+      </w:r>
+      <w:r>
+        <w:rPr>
+          <w:rFonts w:ascii="Cantarell" w:hAnsi="Cantarell"/>
+          <w:b w:val="false"/>
+          <w:bCs w:val="false"/>
+          <w:sz w:val="22"/>
+          <w:szCs w:val="22"/>
+          <w:u w:val="none"/>
+        </w:rPr>
+        <w:t xml:space="preserve"> ajouterReponse, modifierReponse, supprimerReponse, chercherReponse.</w:t>
+      </w:r>
+    </w:p>
+    <w:p>
+      <w:pPr>
+        <w:pStyle w:val="Normal"/>
+        <w:bidi w:val="0"/>
+        <w:jc w:val="start"/>
+        <w:rPr>
+          <w:rFonts w:ascii="Cantarell" w:hAnsi="Cantarell"/>
+        </w:rPr>
+      </w:pPr>
+      <w:r>
+        <w:rPr>
+          <w:rFonts w:ascii="Cantarell" w:hAnsi="Cantarell"/>
+          <w:b w:val="false"/>
+          <w:bCs w:val="false"/>
+          <w:sz w:val="22"/>
+          <w:szCs w:val="22"/>
+          <w:u w:val="single"/>
+        </w:rPr>
+        <w:t>Fichiers :</w:t>
+      </w:r>
+      <w:r>
+        <w:rPr>
+          <w:rFonts w:ascii="Cantarell" w:hAnsi="Cantarell"/>
+          <w:b w:val="false"/>
+          <w:bCs w:val="false"/>
+          <w:sz w:val="22"/>
+          <w:szCs w:val="22"/>
+          <w:u w:val="none"/>
+        </w:rPr>
+        <w:t xml:space="preserve"> Reponses.c, Reponses.h</w:t>
+      </w:r>
+    </w:p>
+    <w:p>
+      <w:pPr>
+        <w:pStyle w:val="Normal"/>
+        <w:bidi w:val="0"/>
+        <w:jc w:val="start"/>
+        <w:rPr>
+          <w:rFonts w:ascii="Cantarell" w:hAnsi="Cantarell"/>
+          <w:u w:val="none"/>
+        </w:rPr>
+      </w:pPr>
+      <w:r>
+        <w:rPr>
+          <w:rFonts w:ascii="Cantarell" w:hAnsi="Cantarell"/>
+          <w:u w:val="none"/>
+        </w:rPr>
+      </w:r>
+    </w:p>
+    <w:p>
+      <w:pPr>
+        <w:pStyle w:val="Normal"/>
+        <w:bidi w:val="0"/>
+        <w:jc w:val="start"/>
+        <w:rPr>
+          <w:rFonts w:ascii="Cantarell" w:hAnsi="Cantarell"/>
+        </w:rPr>
       </w:pPr>
       <w:r>
         <w:rPr>
@@ -3980,47 +4027,37 @@
           <w:szCs w:val="22"/>
           <w:u w:val="none"/>
         </w:rPr>
-        <w:t>Module Utilisateur</w:t>
-      </w:r>
-    </w:p>
-    <w:p>
-      <w:pPr>
-        <w:pStyle w:val="Normal"/>
-        <w:bidi w:val="0"/>
-        <w:jc w:val="start"/>
-        <w:rPr>
-          <w:rFonts w:ascii="Cantarell" w:hAnsi="Cantarell"/>
-          <w:b w:val="false"/>
-          <w:bCs w:val="false"/>
-          <w:sz w:val="22"/>
-          <w:szCs w:val="22"/>
-          <w:u w:val="none"/>
-        </w:rPr>
-      </w:pPr>
-      <w:r>
-        <w:rPr>
-          <w:rFonts w:ascii="Cantarell" w:hAnsi="Cantarell"/>
-          <w:b w:val="false"/>
-          <w:bCs w:val="false"/>
-          <w:sz w:val="22"/>
-          <w:szCs w:val="22"/>
-          <w:u w:val="none"/>
-        </w:rPr>
-        <w:t>Gère la création, la modification et la suppression des utilisateurs.</w:t>
-      </w:r>
-    </w:p>
-    <w:p>
-      <w:pPr>
-        <w:pStyle w:val="Normal"/>
-        <w:bidi w:val="0"/>
-        <w:jc w:val="start"/>
-        <w:rPr>
-          <w:rFonts w:ascii="Cantarell" w:hAnsi="Cantarell"/>
-          <w:b w:val="false"/>
-          <w:bCs w:val="false"/>
-          <w:sz w:val="22"/>
-          <w:szCs w:val="22"/>
-          <w:u w:val="none"/>
+        <w:t>Module Administrateur</w:t>
+      </w:r>
+    </w:p>
+    <w:p>
+      <w:pPr>
+        <w:pStyle w:val="Normal"/>
+        <w:bidi w:val="0"/>
+        <w:jc w:val="start"/>
+        <w:rPr>
+          <w:rFonts w:ascii="Cantarell" w:hAnsi="Cantarell"/>
+        </w:rPr>
+      </w:pPr>
+      <w:r>
+        <w:rPr>
+          <w:rFonts w:ascii="Cantarell" w:hAnsi="Cantarell"/>
+          <w:b w:val="false"/>
+          <w:bCs w:val="false"/>
+          <w:sz w:val="22"/>
+          <w:szCs w:val="22"/>
+          <w:u w:val="none"/>
+        </w:rPr>
+        <w:t>Permet aux administrateurs de configurer le chat-bot (ajouter/modifier  des utilisateurs, configurer des réponses).</w:t>
+      </w:r>
+    </w:p>
+    <w:p>
+      <w:pPr>
+        <w:pStyle w:val="Normal"/>
+        <w:bidi w:val="0"/>
+        <w:jc w:val="start"/>
+        <w:rPr>
+          <w:rFonts w:ascii="Cantarell" w:hAnsi="Cantarell"/>
         </w:rPr>
       </w:pPr>
       <w:r>
@@ -4043,21 +4080,16 @@
           <w:szCs w:val="22"/>
           <w:u w:val="none"/>
         </w:rPr>
-        <w:t xml:space="preserve"> ajouterUtilisateur, modifierUtilisateur, supprimerUtilisateur, chargerUtilisateur.</w:t>
-      </w:r>
-    </w:p>
-    <w:p>
-      <w:pPr>
-        <w:pStyle w:val="Normal"/>
-        <w:bidi w:val="0"/>
-        <w:jc w:val="start"/>
-        <w:rPr>
-          <w:rFonts w:ascii="Cantarell" w:hAnsi="Cantarell"/>
-          <w:b w:val="false"/>
-          <w:bCs w:val="false"/>
-          <w:sz w:val="22"/>
-          <w:szCs w:val="22"/>
-          <w:u w:val="none"/>
+        <w:t xml:space="preserve"> accesModeAdmin, configurerReponses, configurerUtilisateurs.</w:t>
+      </w:r>
+    </w:p>
+    <w:p>
+      <w:pPr>
+        <w:pStyle w:val="Normal"/>
+        <w:bidi w:val="0"/>
+        <w:jc w:val="start"/>
+        <w:rPr>
+          <w:rFonts w:ascii="Cantarell" w:hAnsi="Cantarell"/>
         </w:rPr>
       </w:pPr>
       <w:r>
@@ -4080,39 +4112,36 @@
           <w:szCs w:val="22"/>
           <w:u w:val="none"/>
         </w:rPr>
-        <w:t xml:space="preserve"> User.c, User.h</w:t>
-      </w:r>
-    </w:p>
-    <w:p>
-      <w:pPr>
-        <w:pStyle w:val="Normal"/>
-        <w:bidi w:val="0"/>
-        <w:jc w:val="start"/>
-        <w:rPr>
-          <w:rFonts w:ascii="Cantarell" w:hAnsi="Cantarell"/>
-          <w:b w:val="false"/>
-          <w:bCs w:val="false"/>
-          <w:sz w:val="22"/>
-          <w:szCs w:val="22"/>
-          <w:u w:val="none"/>
-        </w:rPr>
-      </w:pPr>
-      <w:r>
-        <w:rPr>
-          <w:rFonts w:ascii="Cantarell" w:hAnsi="Cantarell"/>
-          <w:b w:val="false"/>
-          <w:bCs w:val="false"/>
-          <w:sz w:val="22"/>
-          <w:szCs w:val="22"/>
-          <w:u w:val="none"/>
-        </w:rPr>
-      </w:r>
-    </w:p>
-    <w:p>
-      <w:pPr>
-        <w:pStyle w:val="Normal"/>
-        <w:bidi w:val="0"/>
-        <w:jc w:val="start"/>
+        <w:t xml:space="preserve"> Admin.c, Admin.h</w:t>
+      </w:r>
+    </w:p>
+    <w:p>
+      <w:pPr>
+        <w:pStyle w:val="Normal"/>
+        <w:bidi w:val="0"/>
+        <w:jc w:val="start"/>
+        <w:rPr>
+          <w:rFonts w:ascii="Cantarell" w:hAnsi="Cantarell"/>
+          <w:u w:val="none"/>
+        </w:rPr>
+      </w:pPr>
+      <w:r>
+        <w:rPr>
+          <w:rFonts w:ascii="Cantarell" w:hAnsi="Cantarell"/>
+          <w:u w:val="none"/>
+        </w:rPr>
+      </w:r>
+    </w:p>
+    <w:p>
+      <w:pPr>
+        <w:pStyle w:val="Normal"/>
+        <w:bidi w:val="0"/>
+        <w:jc w:val="start"/>
+        <w:rPr>
+          <w:rFonts w:ascii="Cantarell" w:hAnsi="Cantarell"/>
+        </w:rPr>
+      </w:pPr>
+      <w:r>
         <w:rPr>
           <w:rFonts w:ascii="Cantarell" w:hAnsi="Cantarell"/>
           <w:b/>
@@ -4121,6 +4150,136 @@
           <w:szCs w:val="22"/>
           <w:u w:val="none"/>
         </w:rPr>
+        <w:t>Module Principal</w:t>
+      </w:r>
+    </w:p>
+    <w:p>
+      <w:pPr>
+        <w:pStyle w:val="Normal"/>
+        <w:bidi w:val="0"/>
+        <w:jc w:val="start"/>
+        <w:rPr>
+          <w:rFonts w:ascii="Cantarell" w:hAnsi="Cantarell"/>
+        </w:rPr>
+      </w:pPr>
+      <w:r>
+        <w:rPr>
+          <w:rFonts w:ascii="Cantarell" w:hAnsi="Cantarell"/>
+          <w:b w:val="false"/>
+          <w:bCs w:val="false"/>
+          <w:sz w:val="22"/>
+          <w:szCs w:val="22"/>
+          <w:u w:val="none"/>
+        </w:rPr>
+        <w:t>Gère le flux principal du programme, les modes d’utilisation et d’administration.</w:t>
+      </w:r>
+    </w:p>
+    <w:p>
+      <w:pPr>
+        <w:pStyle w:val="Normal"/>
+        <w:bidi w:val="0"/>
+        <w:jc w:val="start"/>
+        <w:rPr>
+          <w:rFonts w:ascii="Cantarell" w:hAnsi="Cantarell"/>
+        </w:rPr>
+      </w:pPr>
+      <w:r>
+        <w:rPr>
+          <w:rFonts w:ascii="Cantarell" w:hAnsi="Cantarell"/>
+          <w:b w:val="false"/>
+          <w:bCs w:val="false"/>
+          <w:sz w:val="22"/>
+          <w:szCs w:val="22"/>
+          <w:u w:val="single"/>
+        </w:rPr>
+        <w:t>Fonctions principales :</w:t>
+      </w:r>
+      <w:r>
+        <w:rPr>
+          <w:rFonts w:ascii="Cantarell" w:hAnsi="Cantarell"/>
+          <w:b w:val="false"/>
+          <w:bCs w:val="false"/>
+          <w:sz w:val="22"/>
+          <w:szCs w:val="22"/>
+          <w:u w:val="none"/>
+        </w:rPr>
+        <w:t xml:space="preserve"> demarrerChatBot, modeAdmin, modeUtilisateur.</w:t>
+      </w:r>
+    </w:p>
+    <w:p>
+      <w:pPr>
+        <w:pStyle w:val="Normal"/>
+        <w:bidi w:val="0"/>
+        <w:jc w:val="start"/>
+        <w:rPr>
+          <w:rFonts w:ascii="Cantarell" w:hAnsi="Cantarell"/>
+        </w:rPr>
+      </w:pPr>
+      <w:r>
+        <w:rPr>
+          <w:rFonts w:ascii="Cantarell" w:hAnsi="Cantarell"/>
+          <w:b w:val="false"/>
+          <w:bCs w:val="false"/>
+          <w:sz w:val="22"/>
+          <w:szCs w:val="22"/>
+          <w:u w:val="single"/>
+        </w:rPr>
+        <w:t>Fichiers :</w:t>
+      </w:r>
+      <w:r>
+        <w:rPr>
+          <w:rFonts w:ascii="Cantarell" w:hAnsi="Cantarell"/>
+          <w:b w:val="false"/>
+          <w:bCs w:val="false"/>
+          <w:sz w:val="22"/>
+          <w:szCs w:val="22"/>
+          <w:u w:val="none"/>
+        </w:rPr>
+        <w:t xml:space="preserve"> Main.c</w:t>
+      </w:r>
+    </w:p>
+    <w:p>
+      <w:pPr>
+        <w:pStyle w:val="Normal"/>
+        <w:bidi w:val="0"/>
+        <w:jc w:val="start"/>
+        <w:rPr>
+          <w:rFonts w:ascii="Cantarell" w:hAnsi="Cantarell"/>
+          <w:u w:val="none"/>
+        </w:rPr>
+      </w:pPr>
+      <w:r>
+        <w:rPr>
+          <w:rFonts w:ascii="Cantarell" w:hAnsi="Cantarell"/>
+          <w:u w:val="none"/>
+        </w:rPr>
+      </w:r>
+    </w:p>
+    <w:p>
+      <w:pPr>
+        <w:pStyle w:val="Normal"/>
+        <w:bidi w:val="0"/>
+        <w:jc w:val="start"/>
+        <w:rPr>
+          <w:rFonts w:ascii="Cantarell" w:hAnsi="Cantarell"/>
+          <w:u w:val="none"/>
+        </w:rPr>
+      </w:pPr>
+      <w:r>
+        <w:rPr>
+          <w:rFonts w:ascii="Cantarell" w:hAnsi="Cantarell"/>
+          <w:u w:val="none"/>
+        </w:rPr>
+      </w:r>
+    </w:p>
+    <w:p>
+      <w:pPr>
+        <w:pStyle w:val="Normal"/>
+        <w:bidi w:val="0"/>
+        <w:jc w:val="start"/>
+        <w:rPr>
+          <w:rFonts w:ascii="Cantarell" w:hAnsi="Cantarell"/>
+        </w:rPr>
       </w:pPr>
       <w:r>
         <w:rPr>
@@ -4129,134 +4288,142 @@
           <w:bCs/>
           <w:sz w:val="22"/>
           <w:szCs w:val="22"/>
-          <w:u w:val="none"/>
-        </w:rPr>
-        <w:t>Module Historique</w:t>
-      </w:r>
-    </w:p>
-    <w:p>
-      <w:pPr>
-        <w:pStyle w:val="Normal"/>
-        <w:bidi w:val="0"/>
-        <w:jc w:val="start"/>
-        <w:rPr>
-          <w:rFonts w:ascii="Cantarell" w:hAnsi="Cantarell"/>
-          <w:b w:val="false"/>
-          <w:bCs w:val="false"/>
-          <w:sz w:val="22"/>
-          <w:szCs w:val="22"/>
-          <w:u w:val="none"/>
-        </w:rPr>
-      </w:pPr>
-      <w:r>
-        <w:rPr>
-          <w:rFonts w:ascii="Cantarell" w:hAnsi="Cantarell"/>
-          <w:b w:val="false"/>
-          <w:bCs w:val="false"/>
-          <w:sz w:val="22"/>
-          <w:szCs w:val="22"/>
-          <w:u w:val="none"/>
-        </w:rPr>
-        <w:t>Enregistre l'historique de chaque conversation dans un fichier et permet de le charger pour les utilisateurs existants.</w:t>
-      </w:r>
-    </w:p>
-    <w:p>
-      <w:pPr>
-        <w:pStyle w:val="Normal"/>
-        <w:bidi w:val="0"/>
-        <w:jc w:val="start"/>
-        <w:rPr>
-          <w:rFonts w:ascii="Cantarell" w:hAnsi="Cantarell"/>
-          <w:b w:val="false"/>
-          <w:bCs w:val="false"/>
-          <w:sz w:val="22"/>
-          <w:szCs w:val="22"/>
           <w:u w:val="single"/>
         </w:rPr>
-      </w:pPr>
-      <w:r>
-        <w:rPr>
-          <w:rFonts w:ascii="Cantarell" w:hAnsi="Cantarell"/>
-          <w:b w:val="false"/>
-          <w:bCs w:val="false"/>
-          <w:sz w:val="22"/>
-          <w:szCs w:val="22"/>
-          <w:u w:val="single"/>
-        </w:rPr>
-        <w:t>Fonctions principales :</w:t>
-      </w:r>
-      <w:r>
-        <w:rPr>
-          <w:rFonts w:ascii="Cantarell" w:hAnsi="Cantarell"/>
-          <w:b w:val="false"/>
-          <w:bCs w:val="false"/>
-          <w:sz w:val="22"/>
-          <w:szCs w:val="22"/>
-          <w:u w:val="none"/>
-        </w:rPr>
-        <w:t xml:space="preserve"> sauvegarderHistorique, chargerHistorique.</w:t>
-      </w:r>
-    </w:p>
-    <w:p>
-      <w:pPr>
-        <w:pStyle w:val="Normal"/>
-        <w:bidi w:val="0"/>
-        <w:jc w:val="start"/>
-        <w:rPr>
-          <w:rFonts w:ascii="Cantarell" w:hAnsi="Cantarell"/>
-          <w:b w:val="false"/>
-          <w:bCs w:val="false"/>
-          <w:sz w:val="22"/>
-          <w:szCs w:val="22"/>
-          <w:u w:val="single"/>
-        </w:rPr>
-      </w:pPr>
-      <w:r>
-        <w:rPr>
-          <w:rFonts w:ascii="Cantarell" w:hAnsi="Cantarell"/>
-          <w:b w:val="false"/>
-          <w:bCs w:val="false"/>
-          <w:sz w:val="22"/>
-          <w:szCs w:val="22"/>
-          <w:u w:val="single"/>
-        </w:rPr>
-        <w:t>Fichiers :</w:t>
-      </w:r>
-      <w:r>
-        <w:rPr>
-          <w:rFonts w:ascii="Cantarell" w:hAnsi="Cantarell"/>
-          <w:b w:val="false"/>
-          <w:bCs w:val="false"/>
-          <w:sz w:val="22"/>
-          <w:szCs w:val="22"/>
-          <w:u w:val="none"/>
-        </w:rPr>
-        <w:t xml:space="preserve"> Historique.c, Historique.h</w:t>
-      </w:r>
-    </w:p>
-    <w:p>
-      <w:pPr>
-        <w:pStyle w:val="Normal"/>
-        <w:bidi w:val="0"/>
-        <w:jc w:val="start"/>
-        <w:rPr>
-          <w:rFonts w:ascii="Cantarell" w:hAnsi="Cantarell"/>
-          <w:b w:val="false"/>
-          <w:bCs w:val="false"/>
-          <w:sz w:val="22"/>
-          <w:szCs w:val="22"/>
-          <w:u w:val="none"/>
-        </w:rPr>
-      </w:pPr>
-      <w:r>
-        <w:rPr>
-          <w:rFonts w:ascii="Cantarell" w:hAnsi="Cantarell"/>
-          <w:b w:val="false"/>
-          <w:bCs w:val="false"/>
-          <w:sz w:val="22"/>
-          <w:szCs w:val="22"/>
-          <w:u w:val="none"/>
-        </w:rPr>
+        <w:t>Idées :</w:t>
+      </w:r>
+    </w:p>
+    <w:p>
+      <w:pPr>
+        <w:pStyle w:val="Normal"/>
+        <w:bidi w:val="0"/>
+        <w:jc w:val="start"/>
+        <w:rPr>
+          <w:rFonts w:ascii="Cantarell" w:hAnsi="Cantarell"/>
+          <w:b w:val="false"/>
+          <w:bCs w:val="false"/>
+          <w:sz w:val="22"/>
+          <w:szCs w:val="22"/>
+          <w:u w:val="none"/>
+        </w:rPr>
+      </w:pPr>
+      <w:r>
+        <w:rPr>
+          <w:rFonts w:ascii="Cantarell" w:hAnsi="Cantarell"/>
+          <w:b w:val="false"/>
+          <w:bCs w:val="false"/>
+          <w:sz w:val="22"/>
+          <w:szCs w:val="22"/>
+          <w:u w:val="none"/>
+        </w:rPr>
+      </w:r>
+    </w:p>
+    <w:p>
+      <w:pPr>
+        <w:pStyle w:val="Normal"/>
+        <w:bidi w:val="0"/>
+        <w:jc w:val="start"/>
+        <w:rPr>
+          <w:rFonts w:ascii="Cantarell" w:hAnsi="Cantarell"/>
+        </w:rPr>
+      </w:pPr>
+      <w:r>
+        <w:rPr>
+          <w:rFonts w:ascii="Cantarell" w:hAnsi="Cantarell"/>
+          <w:b w:val="false"/>
+          <w:bCs w:val="false"/>
+          <w:sz w:val="22"/>
+          <w:szCs w:val="22"/>
+          <w:u w:val="none"/>
+        </w:rPr>
+        <w:t>Ajouter logs peut permettre de debugger facilement</w:t>
+      </w:r>
+    </w:p>
+    <w:p>
+      <w:pPr>
+        <w:pStyle w:val="Normal"/>
+        <w:bidi w:val="0"/>
+        <w:jc w:val="start"/>
+        <w:rPr>
+          <w:rFonts w:ascii="Cantarell" w:hAnsi="Cantarell"/>
+        </w:rPr>
+      </w:pPr>
+      <w:r>
+        <w:rPr>
+          <w:rFonts w:ascii="Cantarell" w:hAnsi="Cantarell"/>
+          <w:b w:val="false"/>
+          <w:bCs w:val="false"/>
+          <w:sz w:val="22"/>
+          <w:szCs w:val="22"/>
+          <w:u w:val="none"/>
+        </w:rPr>
+        <w:t>Ajouter module configuration (modifier les données sans recompilation)</w:t>
+      </w:r>
+    </w:p>
+    <w:p>
+      <w:pPr>
+        <w:pStyle w:val="Normal"/>
+        <w:bidi w:val="0"/>
+        <w:jc w:val="start"/>
+        <w:rPr>
+          <w:rFonts w:ascii="Cantarell" w:hAnsi="Cantarell"/>
+        </w:rPr>
+      </w:pPr>
+      <w:r>
+        <w:rPr>
+          <w:rFonts w:ascii="Cantarell" w:hAnsi="Cantarell"/>
+          <w:b w:val="false"/>
+          <w:bCs w:val="false"/>
+          <w:sz w:val="22"/>
+          <w:szCs w:val="22"/>
+          <w:u w:val="none"/>
+        </w:rPr>
+        <w:t>Diapo de 2 à 3 slides qui place le contexte du projet (teaser, aide-mémoire)</w:t>
+      </w:r>
+    </w:p>
+    <w:p>
+      <w:pPr>
+        <w:pStyle w:val="Normal"/>
+        <w:bidi w:val="0"/>
+        <w:jc w:val="start"/>
+        <w:rPr>
+          <w:rFonts w:ascii="Cantarell" w:hAnsi="Cantarell"/>
+        </w:rPr>
+      </w:pPr>
+      <w:r>
+        <w:rPr>
+          <w:rFonts w:ascii="Cantarell" w:hAnsi="Cantarell"/>
+          <w:b w:val="false"/>
+          <w:bCs w:val="false"/>
+          <w:sz w:val="22"/>
+          <w:szCs w:val="22"/>
+          <w:u w:val="none"/>
+        </w:rPr>
+        <w:t>Ajouter énigme ASCII dans le code (facultatif mais sympa)</w:t>
+      </w:r>
+    </w:p>
+    <w:p>
+      <w:pPr>
+        <w:pStyle w:val="Normal"/>
+        <w:bidi w:val="0"/>
+        <w:jc w:val="start"/>
+        <w:rPr>
+          <w:rFonts w:ascii="Cantarell" w:hAnsi="Cantarell"/>
+        </w:rPr>
+      </w:pPr>
+      <w:r>
+        <w:rPr>
+          <w:rFonts w:ascii="Cantarell" w:hAnsi="Cantarell"/>
+          <w:b w:val="false"/>
+          <w:bCs w:val="false"/>
+          <w:sz w:val="22"/>
+          <w:szCs w:val="22"/>
+          <w:u w:val="none"/>
+        </w:rPr>
+        <w:t>Menu pause (P à tout moment dans le jeu)</w:t>
+      </w:r>
+      <w:r>
+        <w:br w:type="page"/>
       </w:r>
     </w:p>
     <w:p>
@@ -4270,7 +4437,7 @@
           <w:bCs/>
           <w:sz w:val="22"/>
           <w:szCs w:val="22"/>
-          <w:u w:val="none"/>
+          <w:u w:val="single"/>
         </w:rPr>
       </w:pPr>
       <w:r>
@@ -4280,136 +4447,23 @@
           <w:bCs/>
           <w:sz w:val="22"/>
           <w:szCs w:val="22"/>
-          <w:u w:val="none"/>
-        </w:rPr>
-        <w:t>Module Réponses</w:t>
-      </w:r>
-    </w:p>
-    <w:p>
-      <w:pPr>
-        <w:pStyle w:val="Normal"/>
-        <w:bidi w:val="0"/>
-        <w:jc w:val="start"/>
-        <w:rPr>
-          <w:rFonts w:ascii="Cantarell" w:hAnsi="Cantarell"/>
-          <w:b w:val="false"/>
-          <w:bCs w:val="false"/>
-          <w:sz w:val="22"/>
-          <w:szCs w:val="22"/>
-          <w:u w:val="none"/>
-        </w:rPr>
-      </w:pPr>
-      <w:r>
-        <w:rPr>
-          <w:rFonts w:ascii="Cantarell" w:hAnsi="Cantarell"/>
-          <w:b w:val="false"/>
-          <w:bCs w:val="false"/>
-          <w:sz w:val="22"/>
-          <w:szCs w:val="22"/>
-          <w:u w:val="none"/>
-        </w:rPr>
-        <w:t>Gère les réponses prédéfinies du chat-bot en fonction de déclencheurs (mots-clés ou phrases).</w:t>
-      </w:r>
-    </w:p>
-    <w:p>
-      <w:pPr>
-        <w:pStyle w:val="Normal"/>
-        <w:bidi w:val="0"/>
-        <w:jc w:val="start"/>
-        <w:rPr>
-          <w:rFonts w:ascii="Cantarell" w:hAnsi="Cantarell"/>
-          <w:b w:val="false"/>
-          <w:bCs w:val="false"/>
-          <w:sz w:val="22"/>
-          <w:szCs w:val="22"/>
           <w:u w:val="single"/>
         </w:rPr>
-      </w:pPr>
-      <w:r>
-        <w:rPr>
-          <w:rFonts w:ascii="Cantarell" w:hAnsi="Cantarell"/>
-          <w:b w:val="false"/>
-          <w:bCs w:val="false"/>
-          <w:sz w:val="22"/>
-          <w:szCs w:val="22"/>
-          <w:u w:val="single"/>
-        </w:rPr>
-        <w:t>Fonctions principales :</w:t>
-      </w:r>
-      <w:r>
-        <w:rPr>
-          <w:rFonts w:ascii="Cantarell" w:hAnsi="Cantarell"/>
-          <w:b w:val="false"/>
-          <w:bCs w:val="false"/>
-          <w:sz w:val="22"/>
-          <w:szCs w:val="22"/>
-          <w:u w:val="none"/>
-        </w:rPr>
-        <w:t xml:space="preserve"> ajouterReponse, modifierReponse, supprimerReponse, chercherReponse.</w:t>
-      </w:r>
-    </w:p>
-    <w:p>
-      <w:pPr>
-        <w:pStyle w:val="Normal"/>
-        <w:bidi w:val="0"/>
-        <w:jc w:val="start"/>
-        <w:rPr>
-          <w:rFonts w:ascii="Cantarell" w:hAnsi="Cantarell"/>
-          <w:b w:val="false"/>
-          <w:bCs w:val="false"/>
-          <w:sz w:val="22"/>
-          <w:szCs w:val="22"/>
-          <w:u w:val="single"/>
-        </w:rPr>
-      </w:pPr>
-      <w:r>
-        <w:rPr>
-          <w:rFonts w:ascii="Cantarell" w:hAnsi="Cantarell"/>
-          <w:b w:val="false"/>
-          <w:bCs w:val="false"/>
-          <w:sz w:val="22"/>
-          <w:szCs w:val="22"/>
-          <w:u w:val="single"/>
-        </w:rPr>
-        <w:t>Fichiers :</w:t>
-      </w:r>
-      <w:r>
-        <w:rPr>
-          <w:rFonts w:ascii="Cantarell" w:hAnsi="Cantarell"/>
-          <w:b w:val="false"/>
-          <w:bCs w:val="false"/>
-          <w:sz w:val="22"/>
-          <w:szCs w:val="22"/>
-          <w:u w:val="none"/>
-        </w:rPr>
-        <w:t xml:space="preserve"> Reponses.c, Reponses.h</w:t>
-      </w:r>
-    </w:p>
-    <w:p>
-      <w:pPr>
-        <w:pStyle w:val="Normal"/>
-        <w:bidi w:val="0"/>
-        <w:jc w:val="start"/>
-        <w:rPr>
-          <w:u w:val="none"/>
-        </w:rPr>
-      </w:pPr>
-      <w:r>
-        <w:rPr>
-          <w:rFonts w:ascii="Cantarell" w:hAnsi="Cantarell"/>
-          <w:b w:val="false"/>
-          <w:bCs w:val="false"/>
-          <w:sz w:val="22"/>
-          <w:szCs w:val="22"/>
-          <w:u w:val="single"/>
-        </w:rPr>
-      </w:r>
-    </w:p>
-    <w:p>
-      <w:pPr>
-        <w:pStyle w:val="Normal"/>
-        <w:bidi w:val="0"/>
-        <w:jc w:val="start"/>
+        <w:t>Scénario :</w:t>
+      </w:r>
+    </w:p>
+    <w:p>
+      <w:pPr>
+        <w:pStyle w:val="Normal"/>
+        <w:bidi w:val="0"/>
+        <w:jc w:val="start"/>
+        <w:rPr>
+          <w:b w:val="false"/>
+          <w:bCs w:val="false"/>
+          <w:u w:val="none"/>
+        </w:rPr>
+      </w:pPr>
+      <w:r>
         <w:rPr>
           <w:rFonts w:ascii="Cantarell" w:hAnsi="Cantarell"/>
           <w:b/>
@@ -4418,30 +4472,19 @@
           <w:szCs w:val="22"/>
           <w:u w:val="single"/>
         </w:rPr>
-      </w:pPr>
-      <w:r>
+      </w:r>
+    </w:p>
+    <w:p>
+      <w:pPr>
+        <w:pStyle w:val="Normal"/>
+        <w:bidi w:val="0"/>
+        <w:jc w:val="start"/>
         <w:rPr>
           <w:rFonts w:ascii="Cantarell" w:hAnsi="Cantarell"/>
           <w:b/>
           <w:bCs/>
           <w:sz w:val="22"/>
           <w:szCs w:val="22"/>
-          <w:u w:val="none"/>
-        </w:rPr>
-        <w:t>Module Administrateur</w:t>
-      </w:r>
-    </w:p>
-    <w:p>
-      <w:pPr>
-        <w:pStyle w:val="Normal"/>
-        <w:bidi w:val="0"/>
-        <w:jc w:val="start"/>
-        <w:rPr>
-          <w:rFonts w:ascii="Cantarell" w:hAnsi="Cantarell"/>
-          <w:b w:val="false"/>
-          <w:bCs w:val="false"/>
-          <w:sz w:val="22"/>
-          <w:szCs w:val="22"/>
           <w:u w:val="single"/>
         </w:rPr>
       </w:pPr>
@@ -4452,103 +4495,9 @@
           <w:bCs w:val="false"/>
           <w:sz w:val="22"/>
           <w:szCs w:val="22"/>
-          <w:u w:val="none"/>
-        </w:rPr>
-        <w:t>Permet aux administrateurs de configurer le chat-bot (ajouter/modifier  des utilisateurs, configurer des réponses).</w:t>
-      </w:r>
-    </w:p>
-    <w:p>
-      <w:pPr>
-        <w:pStyle w:val="Normal"/>
-        <w:bidi w:val="0"/>
-        <w:jc w:val="start"/>
-        <w:rPr>
-          <w:rFonts w:ascii="Cantarell" w:hAnsi="Cantarell"/>
-          <w:b w:val="false"/>
-          <w:bCs w:val="false"/>
-          <w:sz w:val="22"/>
-          <w:szCs w:val="22"/>
           <w:u w:val="single"/>
         </w:rPr>
-      </w:pPr>
-      <w:r>
-        <w:rPr>
-          <w:rFonts w:ascii="Cantarell" w:hAnsi="Cantarell"/>
-          <w:b w:val="false"/>
-          <w:bCs w:val="false"/>
-          <w:sz w:val="22"/>
-          <w:szCs w:val="22"/>
-          <w:u w:val="single"/>
-        </w:rPr>
-        <w:t>Fonctions principales :</w:t>
-      </w:r>
-      <w:r>
-        <w:rPr>
-          <w:rFonts w:ascii="Cantarell" w:hAnsi="Cantarell"/>
-          <w:b w:val="false"/>
-          <w:bCs w:val="false"/>
-          <w:sz w:val="22"/>
-          <w:szCs w:val="22"/>
-          <w:u w:val="none"/>
-        </w:rPr>
-        <w:t xml:space="preserve"> accesModeAdmin, configurerReponses, configurerUtilisateurs.</w:t>
-      </w:r>
-    </w:p>
-    <w:p>
-      <w:pPr>
-        <w:pStyle w:val="Normal"/>
-        <w:bidi w:val="0"/>
-        <w:jc w:val="start"/>
-        <w:rPr>
-          <w:rFonts w:ascii="Cantarell" w:hAnsi="Cantarell"/>
-          <w:b w:val="false"/>
-          <w:bCs w:val="false"/>
-          <w:sz w:val="22"/>
-          <w:szCs w:val="22"/>
-          <w:u w:val="single"/>
-        </w:rPr>
-      </w:pPr>
-      <w:r>
-        <w:rPr>
-          <w:rFonts w:ascii="Cantarell" w:hAnsi="Cantarell"/>
-          <w:b w:val="false"/>
-          <w:bCs w:val="false"/>
-          <w:sz w:val="22"/>
-          <w:szCs w:val="22"/>
-          <w:u w:val="single"/>
-        </w:rPr>
-        <w:t>Fichiers :</w:t>
-      </w:r>
-      <w:r>
-        <w:rPr>
-          <w:rFonts w:ascii="Cantarell" w:hAnsi="Cantarell"/>
-          <w:b w:val="false"/>
-          <w:bCs w:val="false"/>
-          <w:sz w:val="22"/>
-          <w:szCs w:val="22"/>
-          <w:u w:val="none"/>
-        </w:rPr>
-        <w:t xml:space="preserve"> Admin.c, Admin.h</w:t>
-      </w:r>
-    </w:p>
-    <w:p>
-      <w:pPr>
-        <w:pStyle w:val="Normal"/>
-        <w:bidi w:val="0"/>
-        <w:jc w:val="start"/>
-        <w:rPr>
-          <w:u w:val="none"/>
-        </w:rPr>
-      </w:pPr>
-      <w:r>
-        <w:rPr>
-          <w:rFonts w:ascii="Cantarell" w:hAnsi="Cantarell"/>
-          <w:b w:val="false"/>
-          <w:bCs w:val="false"/>
-          <w:sz w:val="22"/>
-          <w:szCs w:val="22"/>
-          <w:u w:val="single"/>
-        </w:rPr>
+        <w:t>Synopsis :</w:t>
       </w:r>
     </w:p>
     <w:p>
@@ -4562,7 +4511,29 @@
           <w:bCs/>
           <w:sz w:val="22"/>
           <w:szCs w:val="22"/>
-          <w:u w:val="single"/>
+          <w:u w:val="none"/>
+        </w:rPr>
+      </w:pPr>
+      <w:r>
+        <w:rPr>
+          <w:rFonts w:ascii="Cantarell" w:hAnsi="Cantarell"/>
+          <w:b w:val="false"/>
+          <w:bCs w:val="false"/>
+          <w:sz w:val="22"/>
+          <w:szCs w:val="22"/>
+          <w:u w:val="none"/>
+        </w:rPr>
+        <w:t>Dans un monde ravagé par une apocalypse zombie, le joueur incarne un survivant responsable d’un groupe d’autres rescapés. Il doit prendre des décisions cruciales pour sa survie et celle de son groupe. Le joueur doit gérer des ressources limitées, explorer des zones dangereuses pour trouver de nouvelles fournitures, faire face à des attaques de zombies, et interagir avec d'autres survivants. Chaque choix affecte la sécurité et le moral du groupe, ainsi que les chances de survie.</w:t>
+      </w:r>
+    </w:p>
+    <w:p>
+      <w:pPr>
+        <w:pStyle w:val="Normal"/>
+        <w:bidi w:val="0"/>
+        <w:jc w:val="start"/>
+        <w:rPr>
+          <w:b w:val="false"/>
+          <w:bCs w:val="false"/>
         </w:rPr>
       </w:pPr>
       <w:r>
@@ -4574,147 +4545,6 @@
           <w:szCs w:val="22"/>
           <w:u w:val="none"/>
         </w:rPr>
-        <w:t>Module Principal</w:t>
-      </w:r>
-    </w:p>
-    <w:p>
-      <w:pPr>
-        <w:pStyle w:val="Normal"/>
-        <w:bidi w:val="0"/>
-        <w:jc w:val="start"/>
-        <w:rPr>
-          <w:rFonts w:ascii="Cantarell" w:hAnsi="Cantarell"/>
-          <w:b w:val="false"/>
-          <w:bCs w:val="false"/>
-          <w:sz w:val="22"/>
-          <w:szCs w:val="22"/>
-          <w:u w:val="single"/>
-        </w:rPr>
-      </w:pPr>
-      <w:r>
-        <w:rPr>
-          <w:rFonts w:ascii="Cantarell" w:hAnsi="Cantarell"/>
-          <w:b w:val="false"/>
-          <w:bCs w:val="false"/>
-          <w:sz w:val="22"/>
-          <w:szCs w:val="22"/>
-          <w:u w:val="none"/>
-        </w:rPr>
-        <w:t>Gère le flux principal du programme, les modes d’utilisation et d’administration.</w:t>
-      </w:r>
-    </w:p>
-    <w:p>
-      <w:pPr>
-        <w:pStyle w:val="Normal"/>
-        <w:bidi w:val="0"/>
-        <w:jc w:val="start"/>
-        <w:rPr>
-          <w:rFonts w:ascii="Cantarell" w:hAnsi="Cantarell"/>
-          <w:b w:val="false"/>
-          <w:bCs w:val="false"/>
-          <w:sz w:val="22"/>
-          <w:szCs w:val="22"/>
-          <w:u w:val="single"/>
-        </w:rPr>
-      </w:pPr>
-      <w:r>
-        <w:rPr>
-          <w:rFonts w:ascii="Cantarell" w:hAnsi="Cantarell"/>
-          <w:b w:val="false"/>
-          <w:bCs w:val="false"/>
-          <w:sz w:val="22"/>
-          <w:szCs w:val="22"/>
-          <w:u w:val="single"/>
-        </w:rPr>
-        <w:t>Fonctions principales :</w:t>
-      </w:r>
-      <w:r>
-        <w:rPr>
-          <w:rFonts w:ascii="Cantarell" w:hAnsi="Cantarell"/>
-          <w:b w:val="false"/>
-          <w:bCs w:val="false"/>
-          <w:sz w:val="22"/>
-          <w:szCs w:val="22"/>
-          <w:u w:val="none"/>
-        </w:rPr>
-        <w:t xml:space="preserve"> demarrerChatBot, modeAdmin, modeUtilisateur.</w:t>
-      </w:r>
-    </w:p>
-    <w:p>
-      <w:pPr>
-        <w:pStyle w:val="Normal"/>
-        <w:bidi w:val="0"/>
-        <w:jc w:val="start"/>
-        <w:rPr>
-          <w:rFonts w:ascii="Cantarell" w:hAnsi="Cantarell"/>
-          <w:b w:val="false"/>
-          <w:bCs w:val="false"/>
-          <w:sz w:val="22"/>
-          <w:szCs w:val="22"/>
-          <w:u w:val="single"/>
-        </w:rPr>
-      </w:pPr>
-      <w:r>
-        <w:rPr>
-          <w:rFonts w:ascii="Cantarell" w:hAnsi="Cantarell"/>
-          <w:b w:val="false"/>
-          <w:bCs w:val="false"/>
-          <w:sz w:val="22"/>
-          <w:szCs w:val="22"/>
-          <w:u w:val="single"/>
-        </w:rPr>
-        <w:t>Fichiers :</w:t>
-      </w:r>
-      <w:r>
-        <w:rPr>
-          <w:rFonts w:ascii="Cantarell" w:hAnsi="Cantarell"/>
-          <w:b w:val="false"/>
-          <w:bCs w:val="false"/>
-          <w:sz w:val="22"/>
-          <w:szCs w:val="22"/>
-          <w:u w:val="none"/>
-        </w:rPr>
-        <w:t xml:space="preserve"> Main.c</w:t>
-      </w:r>
-    </w:p>
-    <w:p>
-      <w:pPr>
-        <w:pStyle w:val="Normal"/>
-        <w:bidi w:val="0"/>
-        <w:jc w:val="start"/>
-        <w:rPr>
-          <w:u w:val="none"/>
-        </w:rPr>
-      </w:pPr>
-      <w:r>
-        <w:rPr>
-          <w:rFonts w:ascii="Cantarell" w:hAnsi="Cantarell"/>
-          <w:b w:val="false"/>
-          <w:bCs w:val="false"/>
-          <w:sz w:val="22"/>
-          <w:szCs w:val="22"/>
-          <w:u w:val="single"/>
-        </w:rPr>
-      </w:r>
-    </w:p>
-    <w:p>
-      <w:pPr>
-        <w:pStyle w:val="Normal"/>
-        <w:bidi w:val="0"/>
-        <w:jc w:val="start"/>
-        <w:rPr>
-          <w:u w:val="none"/>
-        </w:rPr>
-      </w:pPr>
-      <w:r>
-        <w:rPr>
-          <w:rFonts w:ascii="Cantarell" w:hAnsi="Cantarell"/>
-          <w:b w:val="false"/>
-          <w:bCs w:val="false"/>
-          <w:sz w:val="22"/>
-          <w:szCs w:val="22"/>
-          <w:u w:val="single"/>
-        </w:rPr>
       </w:r>
     </w:p>
     <w:p>
@@ -4734,142 +4564,267 @@
       <w:r>
         <w:rPr>
           <w:rFonts w:ascii="Cantarell" w:hAnsi="Cantarell"/>
+          <w:b w:val="false"/>
+          <w:bCs w:val="false"/>
+          <w:sz w:val="22"/>
+          <w:szCs w:val="22"/>
+          <w:u w:val="single"/>
+        </w:rPr>
+        <w:t>Déroulement du jeu :</w:t>
+      </w:r>
+    </w:p>
+    <w:p>
+      <w:pPr>
+        <w:pStyle w:val="Normal"/>
+        <w:bidi w:val="0"/>
+        <w:jc w:val="start"/>
+        <w:rPr>
+          <w:rFonts w:ascii="Cantarell" w:hAnsi="Cantarell"/>
           <w:b/>
           <w:bCs/>
           <w:sz w:val="22"/>
           <w:szCs w:val="22"/>
           <w:u w:val="single"/>
         </w:rPr>
-        <w:t>Idées :</w:t>
-      </w:r>
-    </w:p>
-    <w:p>
-      <w:pPr>
-        <w:pStyle w:val="Normal"/>
-        <w:bidi w:val="0"/>
-        <w:jc w:val="start"/>
-        <w:rPr>
-          <w:rFonts w:ascii="Cantarell" w:hAnsi="Cantarell"/>
-          <w:b w:val="false"/>
-          <w:bCs w:val="false"/>
-          <w:sz w:val="22"/>
-          <w:szCs w:val="22"/>
-          <w:u w:val="none"/>
-        </w:rPr>
-      </w:pPr>
-      <w:r>
-        <w:rPr>
-          <w:rFonts w:ascii="Cantarell" w:hAnsi="Cantarell"/>
-          <w:b w:val="false"/>
-          <w:bCs w:val="false"/>
-          <w:sz w:val="22"/>
-          <w:szCs w:val="22"/>
-          <w:u w:val="none"/>
-        </w:rPr>
-      </w:r>
-    </w:p>
-    <w:p>
-      <w:pPr>
-        <w:pStyle w:val="Normal"/>
-        <w:bidi w:val="0"/>
-        <w:jc w:val="start"/>
-        <w:rPr>
-          <w:rFonts w:ascii="Cantarell" w:hAnsi="Cantarell"/>
-          <w:b w:val="false"/>
-          <w:bCs w:val="false"/>
-          <w:sz w:val="22"/>
-          <w:szCs w:val="22"/>
-          <w:u w:val="none"/>
-        </w:rPr>
-      </w:pPr>
-      <w:r>
-        <w:rPr>
-          <w:rFonts w:ascii="Cantarell" w:hAnsi="Cantarell"/>
-          <w:b w:val="false"/>
-          <w:bCs w:val="false"/>
-          <w:sz w:val="22"/>
-          <w:szCs w:val="22"/>
-          <w:u w:val="none"/>
-        </w:rPr>
-        <w:t>Ajouter logs peut permettre de debugger facilement</w:t>
-      </w:r>
-    </w:p>
-    <w:p>
-      <w:pPr>
-        <w:pStyle w:val="Normal"/>
-        <w:bidi w:val="0"/>
-        <w:jc w:val="start"/>
-        <w:rPr>
-          <w:rFonts w:ascii="Cantarell" w:hAnsi="Cantarell"/>
-          <w:b w:val="false"/>
-          <w:bCs w:val="false"/>
-          <w:sz w:val="22"/>
-          <w:szCs w:val="22"/>
-          <w:u w:val="none"/>
-        </w:rPr>
-      </w:pPr>
-      <w:r>
-        <w:rPr>
-          <w:rFonts w:ascii="Cantarell" w:hAnsi="Cantarell"/>
-          <w:b w:val="false"/>
-          <w:bCs w:val="false"/>
-          <w:sz w:val="22"/>
-          <w:szCs w:val="22"/>
-          <w:u w:val="none"/>
-        </w:rPr>
-        <w:t>Ajouter module configuration (modifier les données sans recompilation)</w:t>
-      </w:r>
-    </w:p>
-    <w:p>
-      <w:pPr>
-        <w:pStyle w:val="Normal"/>
-        <w:bidi w:val="0"/>
-        <w:jc w:val="start"/>
-        <w:rPr>
-          <w:rFonts w:ascii="Cantarell" w:hAnsi="Cantarell"/>
-          <w:b w:val="false"/>
-          <w:bCs w:val="false"/>
-          <w:sz w:val="22"/>
-          <w:szCs w:val="22"/>
-          <w:u w:val="none"/>
-        </w:rPr>
-      </w:pPr>
-      <w:r>
-        <w:rPr>
-          <w:rFonts w:ascii="Cantarell" w:hAnsi="Cantarell"/>
-          <w:b w:val="false"/>
-          <w:bCs w:val="false"/>
-          <w:sz w:val="22"/>
-          <w:szCs w:val="22"/>
-          <w:u w:val="none"/>
-        </w:rPr>
-        <w:t>Diapo de 2 à 3 slides qui place le contexte du projet (teaser, aide-mémoire)</w:t>
-      </w:r>
-    </w:p>
-    <w:p>
-      <w:pPr>
-        <w:pStyle w:val="Normal"/>
-        <w:bidi w:val="0"/>
-        <w:jc w:val="start"/>
-        <w:rPr>
-          <w:rFonts w:ascii="Cantarell" w:hAnsi="Cantarell"/>
-          <w:b w:val="false"/>
-          <w:bCs w:val="false"/>
-          <w:sz w:val="22"/>
-          <w:szCs w:val="22"/>
-          <w:u w:val="none"/>
-        </w:rPr>
-      </w:pPr>
-      <w:r>
-        <w:rPr>
-          <w:rFonts w:ascii="Cantarell" w:hAnsi="Cantarell"/>
-          <w:b w:val="false"/>
-          <w:bCs w:val="false"/>
-          <w:sz w:val="22"/>
-          <w:szCs w:val="22"/>
-          <w:u w:val="none"/>
-        </w:rPr>
-        <w:t>Ajouter énigme ASCII dans le code (facultatif mais sympa)</w:t>
+      </w:pPr>
+      <w:r>
+        <w:rPr>
+          <w:rFonts w:ascii="Cantarell" w:hAnsi="Cantarell"/>
+          <w:b w:val="false"/>
+          <w:bCs w:val="false"/>
+          <w:sz w:val="22"/>
+          <w:szCs w:val="22"/>
+          <w:u w:val="none"/>
+        </w:rPr>
+        <w:t>Le jeu est basé sur des interactions textuelles entre le joueur et le chat-bot.</w:t>
+      </w:r>
+    </w:p>
+    <w:p>
+      <w:pPr>
+        <w:pStyle w:val="Normal"/>
+        <w:bidi w:val="0"/>
+        <w:jc w:val="start"/>
+        <w:rPr>
+          <w:rFonts w:ascii="Cantarell" w:hAnsi="Cantarell"/>
+          <w:b/>
+          <w:bCs/>
+          <w:sz w:val="22"/>
+          <w:szCs w:val="22"/>
+          <w:u w:val="single"/>
+        </w:rPr>
+      </w:pPr>
+      <w:r>
+        <w:rPr>
+          <w:rFonts w:ascii="Cantarell" w:hAnsi="Cantarell"/>
+          <w:b w:val="false"/>
+          <w:bCs w:val="false"/>
+          <w:sz w:val="22"/>
+          <w:szCs w:val="22"/>
+          <w:u w:val="none"/>
+        </w:rPr>
+        <w:t>Le joueur peut :</w:t>
+      </w:r>
+    </w:p>
+    <w:p>
+      <w:pPr>
+        <w:pStyle w:val="Normal"/>
+        <w:bidi w:val="0"/>
+        <w:jc w:val="start"/>
+        <w:rPr>
+          <w:rFonts w:ascii="Cantarell" w:hAnsi="Cantarell"/>
+          <w:b/>
+          <w:bCs/>
+          <w:sz w:val="22"/>
+          <w:szCs w:val="22"/>
+          <w:u w:val="single"/>
+        </w:rPr>
+      </w:pPr>
+      <w:r>
+        <w:rPr>
+          <w:rFonts w:ascii="Cantarell" w:hAnsi="Cantarell"/>
+          <w:b w:val="false"/>
+          <w:bCs w:val="false"/>
+          <w:sz w:val="22"/>
+          <w:szCs w:val="22"/>
+          <w:u w:val="none"/>
+        </w:rPr>
+        <w:t xml:space="preserve">- Explorer des zones spécifiques (par exemple, une épicerie abandonnée, un poste de police) pour </w:t>
+        <w:tab/>
+        <w:t>récupérer des ressources.</w:t>
+      </w:r>
+    </w:p>
+    <w:p>
+      <w:pPr>
+        <w:pStyle w:val="Normal"/>
+        <w:bidi w:val="0"/>
+        <w:jc w:val="start"/>
+        <w:rPr>
+          <w:rFonts w:ascii="Cantarell" w:hAnsi="Cantarell"/>
+          <w:b/>
+          <w:bCs/>
+          <w:sz w:val="22"/>
+          <w:szCs w:val="22"/>
+          <w:u w:val="single"/>
+        </w:rPr>
+      </w:pPr>
+      <w:r>
+        <w:rPr>
+          <w:rFonts w:ascii="Cantarell" w:hAnsi="Cantarell"/>
+          <w:b w:val="false"/>
+          <w:bCs w:val="false"/>
+          <w:sz w:val="22"/>
+          <w:szCs w:val="22"/>
+          <w:u w:val="none"/>
+        </w:rPr>
+        <w:t>- Gérer les ressources (nourriture, munitions, médicaments) et les distribuer aux membres du groupe.</w:t>
+      </w:r>
+    </w:p>
+    <w:p>
+      <w:pPr>
+        <w:pStyle w:val="Normal"/>
+        <w:bidi w:val="0"/>
+        <w:jc w:val="start"/>
+        <w:rPr>
+          <w:rFonts w:ascii="Cantarell" w:hAnsi="Cantarell"/>
+          <w:b/>
+          <w:bCs/>
+          <w:sz w:val="22"/>
+          <w:szCs w:val="22"/>
+          <w:u w:val="single"/>
+        </w:rPr>
+      </w:pPr>
+      <w:r>
+        <w:rPr>
+          <w:rFonts w:ascii="Cantarell" w:hAnsi="Cantarell"/>
+          <w:b w:val="false"/>
+          <w:bCs w:val="false"/>
+          <w:sz w:val="22"/>
+          <w:szCs w:val="22"/>
+          <w:u w:val="none"/>
+        </w:rPr>
+        <w:t xml:space="preserve">- Dialoguer avec d'autres survivants pour prendre des décisions, obtenir des conseils ou recruter de </w:t>
+        <w:tab/>
+        <w:t>nouveaux membres.</w:t>
+      </w:r>
+    </w:p>
+    <w:p>
+      <w:pPr>
+        <w:pStyle w:val="Normal"/>
+        <w:bidi w:val="0"/>
+        <w:jc w:val="start"/>
+        <w:rPr>
+          <w:rFonts w:ascii="Cantarell" w:hAnsi="Cantarell"/>
+          <w:b/>
+          <w:bCs/>
+          <w:sz w:val="22"/>
+          <w:szCs w:val="22"/>
+          <w:u w:val="single"/>
+        </w:rPr>
+      </w:pPr>
+      <w:r>
+        <w:rPr>
+          <w:rFonts w:ascii="Cantarell" w:hAnsi="Cantarell"/>
+          <w:b w:val="false"/>
+          <w:bCs w:val="false"/>
+          <w:sz w:val="22"/>
+          <w:szCs w:val="22"/>
+          <w:u w:val="none"/>
+        </w:rPr>
+        <w:t>- Prendre des décisions d'urgence lors d'attaques de zombies.</w:t>
+      </w:r>
+    </w:p>
+    <w:p>
+      <w:pPr>
+        <w:pStyle w:val="Normal"/>
+        <w:bidi w:val="0"/>
+        <w:jc w:val="start"/>
+        <w:rPr>
+          <w:rFonts w:ascii="Cantarell" w:hAnsi="Cantarell"/>
+          <w:b/>
+          <w:bCs/>
+          <w:sz w:val="22"/>
+          <w:szCs w:val="22"/>
+          <w:u w:val="single"/>
+        </w:rPr>
+      </w:pPr>
+      <w:r>
+        <w:rPr>
+          <w:rFonts w:ascii="Cantarell" w:hAnsi="Cantarell"/>
+          <w:b w:val="false"/>
+          <w:bCs w:val="false"/>
+          <w:sz w:val="22"/>
+          <w:szCs w:val="22"/>
+          <w:u w:val="none"/>
+        </w:rPr>
+        <w:t xml:space="preserve">- Gérer le moral et la santé des membres du groupe, avec des interactions spécifiques pour les soigner </w:t>
+        <w:tab/>
+        <w:t>ou les motiver.</w:t>
+      </w:r>
+    </w:p>
+    <w:p>
+      <w:pPr>
+        <w:pStyle w:val="Normal"/>
+        <w:bidi w:val="0"/>
+        <w:jc w:val="start"/>
+        <w:rPr>
+          <w:b w:val="false"/>
+          <w:bCs w:val="false"/>
+          <w:u w:val="none"/>
+        </w:rPr>
+      </w:pPr>
+      <w:r>
+        <w:rPr>
+          <w:rFonts w:ascii="Cantarell" w:hAnsi="Cantarell"/>
+          <w:b/>
+          <w:bCs/>
+          <w:sz w:val="22"/>
+          <w:szCs w:val="22"/>
+          <w:u w:val="single"/>
+        </w:rPr>
+      </w:r>
+    </w:p>
+    <w:p>
+      <w:pPr>
+        <w:pStyle w:val="Normal"/>
+        <w:bidi w:val="0"/>
+        <w:jc w:val="start"/>
+        <w:rPr>
+          <w:b w:val="false"/>
+          <w:bCs w:val="false"/>
+          <w:u w:val="none"/>
+        </w:rPr>
+      </w:pPr>
+      <w:r>
+        <w:rPr>
+          <w:rFonts w:ascii="Cantarell" w:hAnsi="Cantarell"/>
+          <w:b/>
+          <w:bCs/>
+          <w:sz w:val="22"/>
+          <w:szCs w:val="22"/>
+          <w:u w:val="single"/>
+        </w:rPr>
+      </w:r>
+    </w:p>
+    <w:p>
+      <w:pPr>
+        <w:pStyle w:val="Normal"/>
+        <w:bidi w:val="0"/>
+        <w:jc w:val="start"/>
+        <w:rPr>
+          <w:b w:val="false"/>
+          <w:bCs w:val="false"/>
+          <w:u w:val="none"/>
+        </w:rPr>
+      </w:pPr>
+      <w:r>
+        <w:rPr>
+          <w:rFonts w:ascii="Cantarell" w:hAnsi="Cantarell"/>
+          <w:b/>
+          <w:bCs/>
+          <w:sz w:val="22"/>
+          <w:szCs w:val="22"/>
+          <w:u w:val="single"/>
+        </w:rPr>
       </w:r>
     </w:p>
     <w:sectPr>
@@ -4879,6 +4834,7 @@
       <w:pgNumType w:fmt="decimal"/>
       <w:formProt w:val="false"/>
       <w:textDirection w:val="lrTb"/>
+      <w:docGrid w:type="default" w:linePitch="100" w:charSpace="0"/>
     </w:sectPr>
   </w:body>
 </w:document>
@@ -5326,7 +5282,6 @@
     </w:lvl>
     <w:lvl w:ilvl="2">
       <w:start w:val="1"/>
-      <w:pStyle w:val="Heading3"/>
       <w:numFmt w:val="none"/>
       <w:suff w:val="nothing"/>
       <w:lvlText w:val=""/>
@@ -5446,7 +5401,6 @@
     </w:rPrDefault>
     <w:pPrDefault>
       <w:pPr>
-        <w:widowControl/>
         <w:suppressAutoHyphens w:val="true"/>
       </w:pPr>
     </w:pPrDefault>
@@ -5456,7 +5410,10 @@
     <w:qFormat/>
     <w:pPr>
       <w:widowControl/>
+      <w:suppressAutoHyphens w:val="true"/>
       <w:bidi w:val="0"/>
+      <w:spacing w:before="0" w:after="0"/>
+      <w:jc w:val="start"/>
     </w:pPr>
     <w:rPr>
       <w:rFonts w:ascii="Liberation Serif" w:hAnsi="Liberation Serif" w:eastAsia="Noto Serif CJK SC" w:cs="Noto Sans"/>

</xml_diff>